<commit_message>
Add TSQLite3.ValueXXXXX functions + some fixes
</commit_message>
<xml_diff>
--- a/Readme.docx
+++ b/Readme.docx
@@ -546,7 +546,27 @@
                 <w:szCs w:val="16"/>
                 <w:lang w:val="en-US"/>
               </w:rPr>
-              <w:t>procedure Connect(const AFileName: String);</w:t>
+              <w:t xml:space="preserve">procedure </w:t>
+            </w:r>
+            <w:proofErr w:type="gramStart"/>
+            <w:r>
+              <w:rPr>
+                <w:rFonts w:ascii="Courier New" w:hAnsi="Courier New" w:cs="Courier New"/>
+                <w:sz w:val="16"/>
+                <w:szCs w:val="16"/>
+                <w:lang w:val="en-US"/>
+              </w:rPr>
+              <w:t>Connect(</w:t>
+            </w:r>
+            <w:proofErr w:type="gramEnd"/>
+            <w:r>
+              <w:rPr>
+                <w:rFonts w:ascii="Courier New" w:hAnsi="Courier New" w:cs="Courier New"/>
+                <w:sz w:val="16"/>
+                <w:szCs w:val="16"/>
+                <w:lang w:val="en-US"/>
+              </w:rPr>
+              <w:t>const AFileName: String);</w:t>
             </w:r>
           </w:p>
         </w:tc>
@@ -603,7 +623,27 @@
                 <w:szCs w:val="16"/>
                 <w:lang w:val="en-US"/>
               </w:rPr>
-              <w:t>procedure ExecuteScript(const AFileName: String);</w:t>
+              <w:t xml:space="preserve">procedure </w:t>
+            </w:r>
+            <w:proofErr w:type="gramStart"/>
+            <w:r>
+              <w:rPr>
+                <w:rFonts w:ascii="Courier New" w:hAnsi="Courier New" w:cs="Courier New"/>
+                <w:sz w:val="16"/>
+                <w:szCs w:val="16"/>
+                <w:lang w:val="en-US"/>
+              </w:rPr>
+              <w:t>ExecuteScript(</w:t>
+            </w:r>
+            <w:proofErr w:type="gramEnd"/>
+            <w:r>
+              <w:rPr>
+                <w:rFonts w:ascii="Courier New" w:hAnsi="Courier New" w:cs="Courier New"/>
+                <w:sz w:val="16"/>
+                <w:szCs w:val="16"/>
+                <w:lang w:val="en-US"/>
+              </w:rPr>
+              <w:t>const AFileName: String);</w:t>
             </w:r>
           </w:p>
         </w:tc>
@@ -650,7 +690,16 @@
                 <w:sz w:val="16"/>
                 <w:szCs w:val="16"/>
               </w:rPr>
-              <w:t xml:space="preserve">скрипт, загруженный из файла  </w:t>
+              <w:t xml:space="preserve">скрипт, загруженный из </w:t>
+            </w:r>
+            <w:proofErr w:type="gramStart"/>
+            <w:r>
+              <w:rPr>
+                <w:rFonts w:cstheme="minorHAnsi"/>
+                <w:sz w:val="16"/>
+                <w:szCs w:val="16"/>
+              </w:rPr>
+              <w:t xml:space="preserve">файла  </w:t>
             </w:r>
             <w:r>
               <w:rPr>
@@ -661,6 +710,7 @@
               </w:rPr>
               <w:t>AFileName</w:t>
             </w:r>
+            <w:proofErr w:type="gramEnd"/>
           </w:p>
         </w:tc>
       </w:tr>
@@ -685,26 +735,66 @@
                 <w:szCs w:val="16"/>
                 <w:lang w:val="en-US"/>
               </w:rPr>
-              <w:t>function LastWritedInt32ID(const ATableName: String): Integer;</w:t>
-            </w:r>
-          </w:p>
-          <w:p>
-            <w:pPr>
-              <w:rPr>
-                <w:rFonts w:ascii="Courier New" w:hAnsi="Courier New" w:cs="Courier New"/>
-                <w:sz w:val="16"/>
-                <w:szCs w:val="16"/>
-                <w:lang w:val="en-US"/>
-              </w:rPr>
-            </w:pPr>
-            <w:r>
-              <w:rPr>
-                <w:rFonts w:ascii="Courier New" w:hAnsi="Courier New" w:cs="Courier New"/>
-                <w:sz w:val="16"/>
-                <w:szCs w:val="16"/>
-                <w:lang w:val="en-US"/>
-              </w:rPr>
-              <w:t>function LastWritedInt64ID(const ATableName: String): Int64;</w:t>
+              <w:t>function LastWritedInt32</w:t>
+            </w:r>
+            <w:proofErr w:type="gramStart"/>
+            <w:r>
+              <w:rPr>
+                <w:rFonts w:ascii="Courier New" w:hAnsi="Courier New" w:cs="Courier New"/>
+                <w:sz w:val="16"/>
+                <w:szCs w:val="16"/>
+                <w:lang w:val="en-US"/>
+              </w:rPr>
+              <w:t>ID(</w:t>
+            </w:r>
+            <w:proofErr w:type="gramEnd"/>
+            <w:r>
+              <w:rPr>
+                <w:rFonts w:ascii="Courier New" w:hAnsi="Courier New" w:cs="Courier New"/>
+                <w:sz w:val="16"/>
+                <w:szCs w:val="16"/>
+                <w:lang w:val="en-US"/>
+              </w:rPr>
+              <w:t>const ATableName: String): Integer;</w:t>
+            </w:r>
+          </w:p>
+          <w:p>
+            <w:pPr>
+              <w:rPr>
+                <w:rFonts w:ascii="Courier New" w:hAnsi="Courier New" w:cs="Courier New"/>
+                <w:sz w:val="16"/>
+                <w:szCs w:val="16"/>
+                <w:lang w:val="en-US"/>
+              </w:rPr>
+            </w:pPr>
+            <w:r>
+              <w:rPr>
+                <w:rFonts w:ascii="Courier New" w:hAnsi="Courier New" w:cs="Courier New"/>
+                <w:sz w:val="16"/>
+                <w:szCs w:val="16"/>
+                <w:lang w:val="en-US"/>
+              </w:rPr>
+              <w:t>function LastWritedInt64</w:t>
+            </w:r>
+            <w:proofErr w:type="gramStart"/>
+            <w:r>
+              <w:rPr>
+                <w:rFonts w:ascii="Courier New" w:hAnsi="Courier New" w:cs="Courier New"/>
+                <w:sz w:val="16"/>
+                <w:szCs w:val="16"/>
+                <w:lang w:val="en-US"/>
+              </w:rPr>
+              <w:t>ID(</w:t>
+            </w:r>
+            <w:proofErr w:type="gramEnd"/>
+            <w:r>
+              <w:rPr>
+                <w:rFonts w:ascii="Courier New" w:hAnsi="Courier New" w:cs="Courier New"/>
+                <w:sz w:val="16"/>
+                <w:szCs w:val="16"/>
+                <w:lang w:val="en-US"/>
+              </w:rPr>
+              <w:t>const ATableName: String): Int64;</w:t>
             </w:r>
           </w:p>
         </w:tc>
@@ -769,64 +859,144 @@
                 <w:szCs w:val="16"/>
                 <w:lang w:val="en-US"/>
               </w:rPr>
-              <w:t>function LastWritedInt32Value(const ATableName, AFieldName: String): Integer;</w:t>
-            </w:r>
-          </w:p>
-          <w:p>
-            <w:pPr>
-              <w:rPr>
-                <w:rFonts w:ascii="Courier New" w:hAnsi="Courier New" w:cs="Courier New"/>
-                <w:sz w:val="16"/>
-                <w:szCs w:val="16"/>
-                <w:lang w:val="en-US"/>
-              </w:rPr>
-            </w:pPr>
-            <w:r>
-              <w:rPr>
-                <w:rFonts w:ascii="Courier New" w:hAnsi="Courier New" w:cs="Courier New"/>
-                <w:sz w:val="16"/>
-                <w:szCs w:val="16"/>
-                <w:lang w:val="en-US"/>
-              </w:rPr>
-              <w:t>function LastWritedInt64Value(const ATableName, AFieldName: String): Int64;</w:t>
-            </w:r>
-          </w:p>
-          <w:p>
-            <w:pPr>
-              <w:rPr>
-                <w:rFonts w:ascii="Courier New" w:hAnsi="Courier New" w:cs="Courier New"/>
-                <w:sz w:val="16"/>
-                <w:szCs w:val="16"/>
-                <w:lang w:val="en-US"/>
-              </w:rPr>
-            </w:pPr>
-            <w:r>
-              <w:rPr>
-                <w:rFonts w:ascii="Courier New" w:hAnsi="Courier New" w:cs="Courier New"/>
-                <w:sz w:val="16"/>
-                <w:szCs w:val="16"/>
-                <w:lang w:val="en-US"/>
-              </w:rPr>
-              <w:t>function LastWritedStringValue(const ATableName, AFieldName: String): String;</w:t>
-            </w:r>
-          </w:p>
-          <w:p>
-            <w:pPr>
-              <w:rPr>
-                <w:rFonts w:ascii="Courier New" w:hAnsi="Courier New" w:cs="Courier New"/>
-                <w:sz w:val="16"/>
-                <w:szCs w:val="16"/>
-                <w:lang w:val="en-US"/>
-              </w:rPr>
-            </w:pPr>
-            <w:r>
-              <w:rPr>
-                <w:rFonts w:ascii="Courier New" w:hAnsi="Courier New" w:cs="Courier New"/>
-                <w:sz w:val="16"/>
-                <w:szCs w:val="16"/>
-                <w:lang w:val="en-US"/>
-              </w:rPr>
-              <w:t>function LastWritedDateTimeValue(const ATableName, AFieldName: String): TDateTime;</w:t>
+              <w:t>function LastWritedInt32</w:t>
+            </w:r>
+            <w:proofErr w:type="gramStart"/>
+            <w:r>
+              <w:rPr>
+                <w:rFonts w:ascii="Courier New" w:hAnsi="Courier New" w:cs="Courier New"/>
+                <w:sz w:val="16"/>
+                <w:szCs w:val="16"/>
+                <w:lang w:val="en-US"/>
+              </w:rPr>
+              <w:t>Value(</w:t>
+            </w:r>
+            <w:proofErr w:type="gramEnd"/>
+            <w:r>
+              <w:rPr>
+                <w:rFonts w:ascii="Courier New" w:hAnsi="Courier New" w:cs="Courier New"/>
+                <w:sz w:val="16"/>
+                <w:szCs w:val="16"/>
+                <w:lang w:val="en-US"/>
+              </w:rPr>
+              <w:t>const ATableName, AFieldName: String): Integer;</w:t>
+            </w:r>
+          </w:p>
+          <w:p>
+            <w:pPr>
+              <w:rPr>
+                <w:rFonts w:ascii="Courier New" w:hAnsi="Courier New" w:cs="Courier New"/>
+                <w:sz w:val="16"/>
+                <w:szCs w:val="16"/>
+                <w:lang w:val="en-US"/>
+              </w:rPr>
+            </w:pPr>
+            <w:r>
+              <w:rPr>
+                <w:rFonts w:ascii="Courier New" w:hAnsi="Courier New" w:cs="Courier New"/>
+                <w:sz w:val="16"/>
+                <w:szCs w:val="16"/>
+                <w:lang w:val="en-US"/>
+              </w:rPr>
+              <w:t>function LastWritedInt64</w:t>
+            </w:r>
+            <w:proofErr w:type="gramStart"/>
+            <w:r>
+              <w:rPr>
+                <w:rFonts w:ascii="Courier New" w:hAnsi="Courier New" w:cs="Courier New"/>
+                <w:sz w:val="16"/>
+                <w:szCs w:val="16"/>
+                <w:lang w:val="en-US"/>
+              </w:rPr>
+              <w:t>Value(</w:t>
+            </w:r>
+            <w:proofErr w:type="gramEnd"/>
+            <w:r>
+              <w:rPr>
+                <w:rFonts w:ascii="Courier New" w:hAnsi="Courier New" w:cs="Courier New"/>
+                <w:sz w:val="16"/>
+                <w:szCs w:val="16"/>
+                <w:lang w:val="en-US"/>
+              </w:rPr>
+              <w:t>const ATableName, AFieldName: String): Int64;</w:t>
+            </w:r>
+          </w:p>
+          <w:p>
+            <w:pPr>
+              <w:rPr>
+                <w:rFonts w:ascii="Courier New" w:hAnsi="Courier New" w:cs="Courier New"/>
+                <w:sz w:val="16"/>
+                <w:szCs w:val="16"/>
+                <w:lang w:val="en-US"/>
+              </w:rPr>
+            </w:pPr>
+            <w:r>
+              <w:rPr>
+                <w:rFonts w:ascii="Courier New" w:hAnsi="Courier New" w:cs="Courier New"/>
+                <w:sz w:val="16"/>
+                <w:szCs w:val="16"/>
+                <w:lang w:val="en-US"/>
+              </w:rPr>
+              <w:t xml:space="preserve">function </w:t>
+            </w:r>
+            <w:proofErr w:type="gramStart"/>
+            <w:r>
+              <w:rPr>
+                <w:rFonts w:ascii="Courier New" w:hAnsi="Courier New" w:cs="Courier New"/>
+                <w:sz w:val="16"/>
+                <w:szCs w:val="16"/>
+                <w:lang w:val="en-US"/>
+              </w:rPr>
+              <w:t>LastWritedStringValue(</w:t>
+            </w:r>
+            <w:proofErr w:type="gramEnd"/>
+            <w:r>
+              <w:rPr>
+                <w:rFonts w:ascii="Courier New" w:hAnsi="Courier New" w:cs="Courier New"/>
+                <w:sz w:val="16"/>
+                <w:szCs w:val="16"/>
+                <w:lang w:val="en-US"/>
+              </w:rPr>
+              <w:t>const ATableName, AFieldName: String): String;</w:t>
+            </w:r>
+          </w:p>
+          <w:p>
+            <w:pPr>
+              <w:rPr>
+                <w:rFonts w:ascii="Courier New" w:hAnsi="Courier New" w:cs="Courier New"/>
+                <w:sz w:val="16"/>
+                <w:szCs w:val="16"/>
+                <w:lang w:val="en-US"/>
+              </w:rPr>
+            </w:pPr>
+            <w:r>
+              <w:rPr>
+                <w:rFonts w:ascii="Courier New" w:hAnsi="Courier New" w:cs="Courier New"/>
+                <w:sz w:val="16"/>
+                <w:szCs w:val="16"/>
+                <w:lang w:val="en-US"/>
+              </w:rPr>
+              <w:t xml:space="preserve">function </w:t>
+            </w:r>
+            <w:proofErr w:type="gramStart"/>
+            <w:r>
+              <w:rPr>
+                <w:rFonts w:ascii="Courier New" w:hAnsi="Courier New" w:cs="Courier New"/>
+                <w:sz w:val="16"/>
+                <w:szCs w:val="16"/>
+                <w:lang w:val="en-US"/>
+              </w:rPr>
+              <w:t>LastWritedDateTimeValue(</w:t>
+            </w:r>
+            <w:proofErr w:type="gramEnd"/>
+            <w:r>
+              <w:rPr>
+                <w:rFonts w:ascii="Courier New" w:hAnsi="Courier New" w:cs="Courier New"/>
+                <w:sz w:val="16"/>
+                <w:szCs w:val="16"/>
+                <w:lang w:val="en-US"/>
+              </w:rPr>
+              <w:t>const ATableName, AFieldName: String): TDateTime;</w:t>
             </w:r>
           </w:p>
         </w:tc>
@@ -850,6 +1020,7 @@
               </w:rPr>
               <w:t xml:space="preserve">Возвращает последнее записанное в таблицу </w:t>
             </w:r>
+            <w:proofErr w:type="gramStart"/>
             <w:r>
               <w:rPr>
                 <w:rFonts w:ascii="Courier New" w:hAnsi="Courier New" w:cs="Courier New"/>
@@ -881,7 +1052,16 @@
                 <w:sz w:val="16"/>
                 <w:szCs w:val="16"/>
               </w:rPr>
-              <w:t xml:space="preserve">в поле </w:t>
+              <w:t>в</w:t>
+            </w:r>
+            <w:proofErr w:type="gramEnd"/>
+            <w:r>
+              <w:rPr>
+                <w:rFonts w:cstheme="minorHAnsi"/>
+                <w:sz w:val="16"/>
+                <w:szCs w:val="16"/>
+              </w:rPr>
+              <w:t xml:space="preserve"> поле </w:t>
             </w:r>
             <w:r>
               <w:rPr>
@@ -924,7 +1104,27 @@
                 <w:szCs w:val="16"/>
                 <w:lang w:val="en-US"/>
               </w:rPr>
-              <w:t xml:space="preserve">function IsValueInTable(const ATableName, AFieldName: String; </w:t>
+              <w:t xml:space="preserve">function </w:t>
+            </w:r>
+            <w:proofErr w:type="gramStart"/>
+            <w:r>
+              <w:rPr>
+                <w:rFonts w:ascii="Courier New" w:hAnsi="Courier New" w:cs="Courier New"/>
+                <w:sz w:val="16"/>
+                <w:szCs w:val="16"/>
+                <w:lang w:val="en-US"/>
+              </w:rPr>
+              <w:t>IsValueInTable(</w:t>
+            </w:r>
+            <w:proofErr w:type="gramEnd"/>
+            <w:r>
+              <w:rPr>
+                <w:rFonts w:ascii="Courier New" w:hAnsi="Courier New" w:cs="Courier New"/>
+                <w:sz w:val="16"/>
+                <w:szCs w:val="16"/>
+                <w:lang w:val="en-US"/>
+              </w:rPr>
+              <w:t xml:space="preserve">const ATableName, AFieldName: String; </w:t>
             </w:r>
           </w:p>
           <w:p>
@@ -971,7 +1171,27 @@
                 <w:szCs w:val="16"/>
                 <w:lang w:val="en-US"/>
               </w:rPr>
-              <w:t xml:space="preserve">function IsValueInTable(const ATableName, AFieldName: String; </w:t>
+              <w:t xml:space="preserve">function </w:t>
+            </w:r>
+            <w:proofErr w:type="gramStart"/>
+            <w:r>
+              <w:rPr>
+                <w:rFonts w:ascii="Courier New" w:hAnsi="Courier New" w:cs="Courier New"/>
+                <w:sz w:val="16"/>
+                <w:szCs w:val="16"/>
+                <w:lang w:val="en-US"/>
+              </w:rPr>
+              <w:t>IsValueInTable(</w:t>
+            </w:r>
+            <w:proofErr w:type="gramEnd"/>
+            <w:r>
+              <w:rPr>
+                <w:rFonts w:ascii="Courier New" w:hAnsi="Courier New" w:cs="Courier New"/>
+                <w:sz w:val="16"/>
+                <w:szCs w:val="16"/>
+                <w:lang w:val="en-US"/>
+              </w:rPr>
+              <w:t xml:space="preserve">const ATableName, AFieldName: String; </w:t>
             </w:r>
           </w:p>
           <w:p>
@@ -1018,7 +1238,27 @@
                 <w:szCs w:val="16"/>
                 <w:lang w:val="en-US"/>
               </w:rPr>
-              <w:t xml:space="preserve">function IsValueInTable(const ATableName, AFieldName: String; </w:t>
+              <w:t xml:space="preserve">function </w:t>
+            </w:r>
+            <w:proofErr w:type="gramStart"/>
+            <w:r>
+              <w:rPr>
+                <w:rFonts w:ascii="Courier New" w:hAnsi="Courier New" w:cs="Courier New"/>
+                <w:sz w:val="16"/>
+                <w:szCs w:val="16"/>
+                <w:lang w:val="en-US"/>
+              </w:rPr>
+              <w:t>IsValueInTable(</w:t>
+            </w:r>
+            <w:proofErr w:type="gramEnd"/>
+            <w:r>
+              <w:rPr>
+                <w:rFonts w:ascii="Courier New" w:hAnsi="Courier New" w:cs="Courier New"/>
+                <w:sz w:val="16"/>
+                <w:szCs w:val="16"/>
+                <w:lang w:val="en-US"/>
+              </w:rPr>
+              <w:t xml:space="preserve">const ATableName, AFieldName: String; </w:t>
             </w:r>
           </w:p>
           <w:p>
@@ -1065,7 +1305,27 @@
                 <w:szCs w:val="16"/>
                 <w:lang w:val="en-US"/>
               </w:rPr>
-              <w:t xml:space="preserve">function IsValueInTable(const ATableName, AFieldName: String; </w:t>
+              <w:t xml:space="preserve">function </w:t>
+            </w:r>
+            <w:proofErr w:type="gramStart"/>
+            <w:r>
+              <w:rPr>
+                <w:rFonts w:ascii="Courier New" w:hAnsi="Courier New" w:cs="Courier New"/>
+                <w:sz w:val="16"/>
+                <w:szCs w:val="16"/>
+                <w:lang w:val="en-US"/>
+              </w:rPr>
+              <w:t>IsValueInTable(</w:t>
+            </w:r>
+            <w:proofErr w:type="gramEnd"/>
+            <w:r>
+              <w:rPr>
+                <w:rFonts w:ascii="Courier New" w:hAnsi="Courier New" w:cs="Courier New"/>
+                <w:sz w:val="16"/>
+                <w:szCs w:val="16"/>
+                <w:lang w:val="en-US"/>
+              </w:rPr>
+              <w:t xml:space="preserve">const ATableName, AFieldName: String; </w:t>
             </w:r>
           </w:p>
           <w:p>
@@ -1244,7 +1504,27 @@
                 <w:szCs w:val="16"/>
                 <w:lang w:val="en-US"/>
               </w:rPr>
-              <w:t>procedure KeyPickList(const ATable</w:t>
+              <w:t xml:space="preserve">procedure </w:t>
+            </w:r>
+            <w:proofErr w:type="gramStart"/>
+            <w:r>
+              <w:rPr>
+                <w:rFonts w:ascii="Courier New" w:hAnsi="Courier New" w:cs="Courier New"/>
+                <w:sz w:val="16"/>
+                <w:szCs w:val="16"/>
+                <w:lang w:val="en-US"/>
+              </w:rPr>
+              <w:t>KeyPickList(</w:t>
+            </w:r>
+            <w:proofErr w:type="gramEnd"/>
+            <w:r>
+              <w:rPr>
+                <w:rFonts w:ascii="Courier New" w:hAnsi="Courier New" w:cs="Courier New"/>
+                <w:sz w:val="16"/>
+                <w:szCs w:val="16"/>
+                <w:lang w:val="en-US"/>
+              </w:rPr>
+              <w:t>const ATable</w:t>
             </w:r>
             <w:r>
               <w:rPr>
@@ -1411,7 +1691,27 @@
                 <w:szCs w:val="16"/>
                 <w:lang w:val="en-US"/>
               </w:rPr>
-              <w:t>procedure KeyPickList(const ATable</w:t>
+              <w:t xml:space="preserve">procedure </w:t>
+            </w:r>
+            <w:proofErr w:type="gramStart"/>
+            <w:r>
+              <w:rPr>
+                <w:rFonts w:ascii="Courier New" w:hAnsi="Courier New" w:cs="Courier New"/>
+                <w:sz w:val="16"/>
+                <w:szCs w:val="16"/>
+                <w:lang w:val="en-US"/>
+              </w:rPr>
+              <w:t>KeyPickList(</w:t>
+            </w:r>
+            <w:proofErr w:type="gramEnd"/>
+            <w:r>
+              <w:rPr>
+                <w:rFonts w:ascii="Courier New" w:hAnsi="Courier New" w:cs="Courier New"/>
+                <w:sz w:val="16"/>
+                <w:szCs w:val="16"/>
+                <w:lang w:val="en-US"/>
+              </w:rPr>
+              <w:t>const ATable</w:t>
             </w:r>
             <w:r>
               <w:rPr>
@@ -1540,8 +1840,19 @@
                 <w:szCs w:val="16"/>
                 <w:lang w:val="en-US"/>
               </w:rPr>
-              <w:t xml:space="preserve">: String = '');   </w:t>
-            </w:r>
+              <w:t>: String = ''</w:t>
+            </w:r>
+            <w:proofErr w:type="gramStart"/>
+            <w:r>
+              <w:rPr>
+                <w:rFonts w:ascii="Courier New" w:hAnsi="Courier New" w:cs="Courier New"/>
+                <w:sz w:val="16"/>
+                <w:szCs w:val="16"/>
+                <w:lang w:val="en-US"/>
+              </w:rPr>
+              <w:t xml:space="preserve">);   </w:t>
+            </w:r>
+            <w:proofErr w:type="gramEnd"/>
           </w:p>
         </w:tc>
         <w:tc>
@@ -2009,6 +2320,7 @@
               </w:rPr>
               <w:t xml:space="preserve"> </w:t>
             </w:r>
+            <w:proofErr w:type="gramStart"/>
             <w:r>
               <w:rPr>
                 <w:rFonts w:ascii="Courier New" w:hAnsi="Courier New" w:cs="Courier New"/>
@@ -2036,6 +2348,7 @@
               </w:rPr>
               <w:t>APickVector</w:t>
             </w:r>
+            <w:proofErr w:type="gramEnd"/>
             <w:r>
               <w:rPr>
                 <w:rFonts w:ascii="Courier New" w:hAnsi="Courier New" w:cs="Courier New"/>
@@ -2159,6 +2472,7 @@
               </w:rPr>
               <w:t xml:space="preserve"> </w:t>
             </w:r>
+            <w:proofErr w:type="gramStart"/>
             <w:r>
               <w:rPr>
                 <w:rFonts w:ascii="Courier New" w:hAnsi="Courier New" w:cs="Courier New"/>
@@ -2184,7 +2498,17 @@
                 <w:szCs w:val="16"/>
                 <w:lang w:val="en-US"/>
               </w:rPr>
-              <w:t>&lt;&gt;0</w:t>
+              <w:t>&lt;</w:t>
+            </w:r>
+            <w:proofErr w:type="gramEnd"/>
+            <w:r>
+              <w:rPr>
+                <w:rFonts w:ascii="Courier New" w:hAnsi="Courier New" w:cs="Courier New"/>
+                <w:sz w:val="16"/>
+                <w:szCs w:val="16"/>
+                <w:lang w:val="en-US"/>
+              </w:rPr>
+              <w:t>&gt;0</w:t>
             </w:r>
           </w:p>
         </w:tc>
@@ -2210,208 +2534,452 @@
                 <w:szCs w:val="16"/>
                 <w:lang w:val="en-US"/>
               </w:rPr>
-              <w:t>procedure Delete(const ATable</w:t>
-            </w:r>
-            <w:r>
-              <w:rPr>
-                <w:rFonts w:ascii="Courier New" w:hAnsi="Courier New" w:cs="Courier New"/>
-                <w:sz w:val="16"/>
-                <w:szCs w:val="16"/>
-                <w:lang w:val="en-US"/>
-              </w:rPr>
-              <w:t>Name</w:t>
-            </w:r>
-            <w:r>
-              <w:rPr>
-                <w:rFonts w:ascii="Courier New" w:hAnsi="Courier New" w:cs="Courier New"/>
-                <w:sz w:val="16"/>
-                <w:szCs w:val="16"/>
-                <w:lang w:val="en-US"/>
-              </w:rPr>
-              <w:t>, AIDField</w:t>
-            </w:r>
-            <w:r>
-              <w:rPr>
-                <w:rFonts w:ascii="Courier New" w:hAnsi="Courier New" w:cs="Courier New"/>
-                <w:sz w:val="16"/>
-                <w:szCs w:val="16"/>
-                <w:lang w:val="en-US"/>
-              </w:rPr>
-              <w:t>Name</w:t>
-            </w:r>
-            <w:r>
-              <w:rPr>
-                <w:rFonts w:ascii="Courier New" w:hAnsi="Courier New" w:cs="Courier New"/>
-                <w:sz w:val="16"/>
-                <w:szCs w:val="16"/>
-                <w:lang w:val="en-US"/>
-              </w:rPr>
-              <w:t>: String; const AIDValue: String);</w:t>
-            </w:r>
-          </w:p>
-          <w:p>
-            <w:pPr>
-              <w:rPr>
-                <w:rFonts w:ascii="Courier New" w:hAnsi="Courier New" w:cs="Courier New"/>
-                <w:sz w:val="16"/>
-                <w:szCs w:val="16"/>
-                <w:lang w:val="en-US"/>
-              </w:rPr>
-            </w:pPr>
-            <w:r>
-              <w:rPr>
-                <w:rFonts w:ascii="Courier New" w:hAnsi="Courier New" w:cs="Courier New"/>
-                <w:sz w:val="16"/>
-                <w:szCs w:val="16"/>
-                <w:lang w:val="en-US"/>
-              </w:rPr>
-              <w:t>procedure Delete(const ATable</w:t>
-            </w:r>
-            <w:r>
-              <w:rPr>
-                <w:rFonts w:ascii="Courier New" w:hAnsi="Courier New" w:cs="Courier New"/>
-                <w:sz w:val="16"/>
-                <w:szCs w:val="16"/>
-                <w:lang w:val="en-US"/>
-              </w:rPr>
-              <w:t>Name</w:t>
-            </w:r>
-            <w:r>
-              <w:rPr>
-                <w:rFonts w:ascii="Courier New" w:hAnsi="Courier New" w:cs="Courier New"/>
-                <w:sz w:val="16"/>
-                <w:szCs w:val="16"/>
-                <w:lang w:val="en-US"/>
-              </w:rPr>
-              <w:t>, AIDField</w:t>
-            </w:r>
-            <w:r>
-              <w:rPr>
-                <w:rFonts w:ascii="Courier New" w:hAnsi="Courier New" w:cs="Courier New"/>
-                <w:sz w:val="16"/>
-                <w:szCs w:val="16"/>
-                <w:lang w:val="en-US"/>
-              </w:rPr>
-              <w:t>Name</w:t>
-            </w:r>
-            <w:r>
-              <w:rPr>
-                <w:rFonts w:ascii="Courier New" w:hAnsi="Courier New" w:cs="Courier New"/>
-                <w:sz w:val="16"/>
-                <w:szCs w:val="16"/>
-                <w:lang w:val="en-US"/>
-              </w:rPr>
-              <w:t>: String; const AIDValue: Integer);</w:t>
-            </w:r>
-          </w:p>
-          <w:p>
-            <w:pPr>
-              <w:rPr>
-                <w:rFonts w:ascii="Courier New" w:hAnsi="Courier New" w:cs="Courier New"/>
-                <w:sz w:val="16"/>
-                <w:szCs w:val="16"/>
-                <w:lang w:val="en-US"/>
-              </w:rPr>
-            </w:pPr>
-            <w:r>
-              <w:rPr>
-                <w:rFonts w:ascii="Courier New" w:hAnsi="Courier New" w:cs="Courier New"/>
-                <w:sz w:val="16"/>
-                <w:szCs w:val="16"/>
-                <w:lang w:val="en-US"/>
-              </w:rPr>
-              <w:t>procedure Delete(const ATable</w:t>
-            </w:r>
-            <w:r>
-              <w:rPr>
-                <w:rFonts w:ascii="Courier New" w:hAnsi="Courier New" w:cs="Courier New"/>
-                <w:sz w:val="16"/>
-                <w:szCs w:val="16"/>
-                <w:lang w:val="en-US"/>
-              </w:rPr>
-              <w:t>Name</w:t>
-            </w:r>
-            <w:r>
-              <w:rPr>
-                <w:rFonts w:ascii="Courier New" w:hAnsi="Courier New" w:cs="Courier New"/>
-                <w:sz w:val="16"/>
-                <w:szCs w:val="16"/>
-                <w:lang w:val="en-US"/>
-              </w:rPr>
-              <w:t>, AIDField</w:t>
-            </w:r>
-            <w:r>
-              <w:rPr>
-                <w:rFonts w:ascii="Courier New" w:hAnsi="Courier New" w:cs="Courier New"/>
-                <w:sz w:val="16"/>
-                <w:szCs w:val="16"/>
-                <w:lang w:val="en-US"/>
-              </w:rPr>
-              <w:t>Name</w:t>
-            </w:r>
-            <w:r>
-              <w:rPr>
-                <w:rFonts w:ascii="Courier New" w:hAnsi="Courier New" w:cs="Courier New"/>
-                <w:sz w:val="16"/>
-                <w:szCs w:val="16"/>
-                <w:lang w:val="en-US"/>
-              </w:rPr>
-              <w:t>: String; const AIDValue: Int64);</w:t>
-            </w:r>
-          </w:p>
-          <w:p>
-            <w:pPr>
-              <w:rPr>
-                <w:rFonts w:ascii="Courier New" w:hAnsi="Courier New" w:cs="Courier New"/>
-                <w:sz w:val="16"/>
-                <w:szCs w:val="16"/>
-                <w:lang w:val="en-US"/>
-              </w:rPr>
-            </w:pPr>
-            <w:r>
-              <w:rPr>
-                <w:rFonts w:ascii="Courier New" w:hAnsi="Courier New" w:cs="Courier New"/>
-                <w:sz w:val="16"/>
-                <w:szCs w:val="16"/>
-                <w:lang w:val="en-US"/>
-              </w:rPr>
-              <w:t>procedure Delete(const ATable</w:t>
-            </w:r>
-            <w:r>
-              <w:rPr>
-                <w:rFonts w:ascii="Courier New" w:hAnsi="Courier New" w:cs="Courier New"/>
-                <w:sz w:val="16"/>
-                <w:szCs w:val="16"/>
-                <w:lang w:val="en-US"/>
-              </w:rPr>
-              <w:t>Name</w:t>
-            </w:r>
-            <w:r>
-              <w:rPr>
-                <w:rFonts w:ascii="Courier New" w:hAnsi="Courier New" w:cs="Courier New"/>
-                <w:sz w:val="16"/>
-                <w:szCs w:val="16"/>
-                <w:lang w:val="en-US"/>
-              </w:rPr>
-              <w:t>, AIDField</w:t>
-            </w:r>
-            <w:r>
-              <w:rPr>
-                <w:rFonts w:ascii="Courier New" w:hAnsi="Courier New" w:cs="Courier New"/>
-                <w:sz w:val="16"/>
-                <w:szCs w:val="16"/>
-                <w:lang w:val="en-US"/>
-              </w:rPr>
-              <w:t>Name</w:t>
-            </w:r>
-            <w:r>
-              <w:rPr>
-                <w:rFonts w:ascii="Courier New" w:hAnsi="Courier New" w:cs="Courier New"/>
-                <w:sz w:val="16"/>
-                <w:szCs w:val="16"/>
-                <w:lang w:val="en-US"/>
-              </w:rPr>
-              <w:t>: String; const AIDValue: TDateTime);</w:t>
+              <w:t>function ValueInt32Int32</w:t>
+            </w:r>
+            <w:proofErr w:type="gramStart"/>
+            <w:r>
+              <w:rPr>
+                <w:rFonts w:ascii="Courier New" w:hAnsi="Courier New" w:cs="Courier New"/>
+                <w:sz w:val="16"/>
+                <w:szCs w:val="16"/>
+                <w:lang w:val="en-US"/>
+              </w:rPr>
+              <w:t>ID(</w:t>
+            </w:r>
+            <w:proofErr w:type="gramEnd"/>
+            <w:r>
+              <w:rPr>
+                <w:rFonts w:ascii="Courier New" w:hAnsi="Courier New" w:cs="Courier New"/>
+                <w:sz w:val="16"/>
+                <w:szCs w:val="16"/>
+                <w:lang w:val="en-US"/>
+              </w:rPr>
+              <w:t>const ATableName, AValueFieldName, AIDFieldName: String;</w:t>
+            </w:r>
+          </w:p>
+          <w:p>
+            <w:pPr>
+              <w:rPr>
+                <w:rFonts w:ascii="Courier New" w:hAnsi="Courier New" w:cs="Courier New"/>
+                <w:sz w:val="16"/>
+                <w:szCs w:val="16"/>
+                <w:lang w:val="en-US"/>
+              </w:rPr>
+            </w:pPr>
+            <w:r>
+              <w:rPr>
+                <w:rFonts w:ascii="Courier New" w:hAnsi="Courier New" w:cs="Courier New"/>
+                <w:sz w:val="16"/>
+                <w:szCs w:val="16"/>
+                <w:lang w:val="en-US"/>
+              </w:rPr>
+              <w:t xml:space="preserve">                           const AIDValue: Integer): Integer;</w:t>
+            </w:r>
+          </w:p>
+          <w:p>
+            <w:pPr>
+              <w:rPr>
+                <w:rFonts w:ascii="Courier New" w:hAnsi="Courier New" w:cs="Courier New"/>
+                <w:sz w:val="16"/>
+                <w:szCs w:val="16"/>
+                <w:lang w:val="en-US"/>
+              </w:rPr>
+            </w:pPr>
+            <w:r>
+              <w:rPr>
+                <w:rFonts w:ascii="Courier New" w:hAnsi="Courier New" w:cs="Courier New"/>
+                <w:sz w:val="16"/>
+                <w:szCs w:val="16"/>
+                <w:lang w:val="en-US"/>
+              </w:rPr>
+              <w:t>function ValueInt64Int32</w:t>
+            </w:r>
+            <w:proofErr w:type="gramStart"/>
+            <w:r>
+              <w:rPr>
+                <w:rFonts w:ascii="Courier New" w:hAnsi="Courier New" w:cs="Courier New"/>
+                <w:sz w:val="16"/>
+                <w:szCs w:val="16"/>
+                <w:lang w:val="en-US"/>
+              </w:rPr>
+              <w:t>ID(</w:t>
+            </w:r>
+            <w:proofErr w:type="gramEnd"/>
+            <w:r>
+              <w:rPr>
+                <w:rFonts w:ascii="Courier New" w:hAnsi="Courier New" w:cs="Courier New"/>
+                <w:sz w:val="16"/>
+                <w:szCs w:val="16"/>
+                <w:lang w:val="en-US"/>
+              </w:rPr>
+              <w:t>const ATableName, AValueFieldName, AIDFieldName: String;</w:t>
+            </w:r>
+          </w:p>
+          <w:p>
+            <w:pPr>
+              <w:rPr>
+                <w:rFonts w:ascii="Courier New" w:hAnsi="Courier New" w:cs="Courier New"/>
+                <w:sz w:val="16"/>
+                <w:szCs w:val="16"/>
+                <w:lang w:val="en-US"/>
+              </w:rPr>
+            </w:pPr>
+            <w:r>
+              <w:rPr>
+                <w:rFonts w:ascii="Courier New" w:hAnsi="Courier New" w:cs="Courier New"/>
+                <w:sz w:val="16"/>
+                <w:szCs w:val="16"/>
+                <w:lang w:val="en-US"/>
+              </w:rPr>
+              <w:t xml:space="preserve">                           const AIDValue: Integer): Int64;</w:t>
+            </w:r>
+          </w:p>
+          <w:p>
+            <w:pPr>
+              <w:rPr>
+                <w:rFonts w:ascii="Courier New" w:hAnsi="Courier New" w:cs="Courier New"/>
+                <w:sz w:val="16"/>
+                <w:szCs w:val="16"/>
+                <w:lang w:val="en-US"/>
+              </w:rPr>
+            </w:pPr>
+            <w:r>
+              <w:rPr>
+                <w:rFonts w:ascii="Courier New" w:hAnsi="Courier New" w:cs="Courier New"/>
+                <w:sz w:val="16"/>
+                <w:szCs w:val="16"/>
+                <w:lang w:val="en-US"/>
+              </w:rPr>
+              <w:t>function ValueDTInt32</w:t>
+            </w:r>
+            <w:proofErr w:type="gramStart"/>
+            <w:r>
+              <w:rPr>
+                <w:rFonts w:ascii="Courier New" w:hAnsi="Courier New" w:cs="Courier New"/>
+                <w:sz w:val="16"/>
+                <w:szCs w:val="16"/>
+                <w:lang w:val="en-US"/>
+              </w:rPr>
+              <w:t>ID(</w:t>
+            </w:r>
+            <w:proofErr w:type="gramEnd"/>
+            <w:r>
+              <w:rPr>
+                <w:rFonts w:ascii="Courier New" w:hAnsi="Courier New" w:cs="Courier New"/>
+                <w:sz w:val="16"/>
+                <w:szCs w:val="16"/>
+                <w:lang w:val="en-US"/>
+              </w:rPr>
+              <w:t>const ATableName, AValueFieldName, AIDFieldName: String;</w:t>
+            </w:r>
+          </w:p>
+          <w:p>
+            <w:pPr>
+              <w:rPr>
+                <w:rFonts w:ascii="Courier New" w:hAnsi="Courier New" w:cs="Courier New"/>
+                <w:sz w:val="16"/>
+                <w:szCs w:val="16"/>
+                <w:lang w:val="en-US"/>
+              </w:rPr>
+            </w:pPr>
+            <w:r>
+              <w:rPr>
+                <w:rFonts w:ascii="Courier New" w:hAnsi="Courier New" w:cs="Courier New"/>
+                <w:sz w:val="16"/>
+                <w:szCs w:val="16"/>
+                <w:lang w:val="en-US"/>
+              </w:rPr>
+              <w:t xml:space="preserve">                        const AIDValue: Integer): TDateTime;</w:t>
+            </w:r>
+          </w:p>
+          <w:p>
+            <w:pPr>
+              <w:rPr>
+                <w:rFonts w:ascii="Courier New" w:hAnsi="Courier New" w:cs="Courier New"/>
+                <w:sz w:val="16"/>
+                <w:szCs w:val="16"/>
+                <w:lang w:val="en-US"/>
+              </w:rPr>
+            </w:pPr>
+            <w:r>
+              <w:rPr>
+                <w:rFonts w:ascii="Courier New" w:hAnsi="Courier New" w:cs="Courier New"/>
+                <w:sz w:val="16"/>
+                <w:szCs w:val="16"/>
+                <w:lang w:val="en-US"/>
+              </w:rPr>
+              <w:t>function ValueStrInt32</w:t>
+            </w:r>
+            <w:proofErr w:type="gramStart"/>
+            <w:r>
+              <w:rPr>
+                <w:rFonts w:ascii="Courier New" w:hAnsi="Courier New" w:cs="Courier New"/>
+                <w:sz w:val="16"/>
+                <w:szCs w:val="16"/>
+                <w:lang w:val="en-US"/>
+              </w:rPr>
+              <w:t>ID(</w:t>
+            </w:r>
+            <w:proofErr w:type="gramEnd"/>
+            <w:r>
+              <w:rPr>
+                <w:rFonts w:ascii="Courier New" w:hAnsi="Courier New" w:cs="Courier New"/>
+                <w:sz w:val="16"/>
+                <w:szCs w:val="16"/>
+                <w:lang w:val="en-US"/>
+              </w:rPr>
+              <w:t>const ATableName, AValueFieldName, AIDFieldName: String;</w:t>
+            </w:r>
+          </w:p>
+          <w:p>
+            <w:pPr>
+              <w:rPr>
+                <w:rFonts w:ascii="Courier New" w:hAnsi="Courier New" w:cs="Courier New"/>
+                <w:sz w:val="16"/>
+                <w:szCs w:val="16"/>
+                <w:lang w:val="en-US"/>
+              </w:rPr>
+            </w:pPr>
+            <w:r>
+              <w:rPr>
+                <w:rFonts w:ascii="Courier New" w:hAnsi="Courier New" w:cs="Courier New"/>
+                <w:sz w:val="16"/>
+                <w:szCs w:val="16"/>
+                <w:lang w:val="en-US"/>
+              </w:rPr>
+              <w:t xml:space="preserve">                         const AIDValue: Integer): String;</w:t>
+            </w:r>
+          </w:p>
+          <w:p>
+            <w:pPr>
+              <w:rPr>
+                <w:rFonts w:ascii="Courier New" w:hAnsi="Courier New" w:cs="Courier New"/>
+                <w:sz w:val="16"/>
+                <w:szCs w:val="16"/>
+                <w:lang w:val="en-US"/>
+              </w:rPr>
+            </w:pPr>
+            <w:r>
+              <w:rPr>
+                <w:rFonts w:ascii="Courier New" w:hAnsi="Courier New" w:cs="Courier New"/>
+                <w:sz w:val="16"/>
+                <w:szCs w:val="16"/>
+                <w:lang w:val="en-US"/>
+              </w:rPr>
+              <w:t>function ValueInt32Int64</w:t>
+            </w:r>
+            <w:proofErr w:type="gramStart"/>
+            <w:r>
+              <w:rPr>
+                <w:rFonts w:ascii="Courier New" w:hAnsi="Courier New" w:cs="Courier New"/>
+                <w:sz w:val="16"/>
+                <w:szCs w:val="16"/>
+                <w:lang w:val="en-US"/>
+              </w:rPr>
+              <w:t>ID(</w:t>
+            </w:r>
+            <w:proofErr w:type="gramEnd"/>
+            <w:r>
+              <w:rPr>
+                <w:rFonts w:ascii="Courier New" w:hAnsi="Courier New" w:cs="Courier New"/>
+                <w:sz w:val="16"/>
+                <w:szCs w:val="16"/>
+                <w:lang w:val="en-US"/>
+              </w:rPr>
+              <w:t>const ATableName, AValueFieldName, AIDFieldName: String;</w:t>
+            </w:r>
+          </w:p>
+          <w:p>
+            <w:pPr>
+              <w:rPr>
+                <w:rFonts w:ascii="Courier New" w:hAnsi="Courier New" w:cs="Courier New"/>
+                <w:sz w:val="16"/>
+                <w:szCs w:val="16"/>
+                <w:lang w:val="en-US"/>
+              </w:rPr>
+            </w:pPr>
+            <w:r>
+              <w:rPr>
+                <w:rFonts w:ascii="Courier New" w:hAnsi="Courier New" w:cs="Courier New"/>
+                <w:sz w:val="16"/>
+                <w:szCs w:val="16"/>
+                <w:lang w:val="en-US"/>
+              </w:rPr>
+              <w:t xml:space="preserve">                           const AIDValue: Int64): Integer;</w:t>
+            </w:r>
+          </w:p>
+          <w:p>
+            <w:pPr>
+              <w:rPr>
+                <w:rFonts w:ascii="Courier New" w:hAnsi="Courier New" w:cs="Courier New"/>
+                <w:sz w:val="16"/>
+                <w:szCs w:val="16"/>
+                <w:lang w:val="en-US"/>
+              </w:rPr>
+            </w:pPr>
+            <w:r>
+              <w:rPr>
+                <w:rFonts w:ascii="Courier New" w:hAnsi="Courier New" w:cs="Courier New"/>
+                <w:sz w:val="16"/>
+                <w:szCs w:val="16"/>
+                <w:lang w:val="en-US"/>
+              </w:rPr>
+              <w:t>function ValueInt64Int64</w:t>
+            </w:r>
+            <w:proofErr w:type="gramStart"/>
+            <w:r>
+              <w:rPr>
+                <w:rFonts w:ascii="Courier New" w:hAnsi="Courier New" w:cs="Courier New"/>
+                <w:sz w:val="16"/>
+                <w:szCs w:val="16"/>
+                <w:lang w:val="en-US"/>
+              </w:rPr>
+              <w:t>ID(</w:t>
+            </w:r>
+            <w:proofErr w:type="gramEnd"/>
+            <w:r>
+              <w:rPr>
+                <w:rFonts w:ascii="Courier New" w:hAnsi="Courier New" w:cs="Courier New"/>
+                <w:sz w:val="16"/>
+                <w:szCs w:val="16"/>
+                <w:lang w:val="en-US"/>
+              </w:rPr>
+              <w:t>const ATableName, AValueFieldName, AIDFieldName: String;</w:t>
+            </w:r>
+          </w:p>
+          <w:p>
+            <w:pPr>
+              <w:rPr>
+                <w:rFonts w:ascii="Courier New" w:hAnsi="Courier New" w:cs="Courier New"/>
+                <w:sz w:val="16"/>
+                <w:szCs w:val="16"/>
+                <w:lang w:val="en-US"/>
+              </w:rPr>
+            </w:pPr>
+            <w:r>
+              <w:rPr>
+                <w:rFonts w:ascii="Courier New" w:hAnsi="Courier New" w:cs="Courier New"/>
+                <w:sz w:val="16"/>
+                <w:szCs w:val="16"/>
+                <w:lang w:val="en-US"/>
+              </w:rPr>
+              <w:t xml:space="preserve">                           const AIDValue: Int64): Int64;</w:t>
+            </w:r>
+          </w:p>
+          <w:p>
+            <w:pPr>
+              <w:rPr>
+                <w:rFonts w:ascii="Courier New" w:hAnsi="Courier New" w:cs="Courier New"/>
+                <w:sz w:val="16"/>
+                <w:szCs w:val="16"/>
+                <w:lang w:val="en-US"/>
+              </w:rPr>
+            </w:pPr>
+            <w:r>
+              <w:rPr>
+                <w:rFonts w:ascii="Courier New" w:hAnsi="Courier New" w:cs="Courier New"/>
+                <w:sz w:val="16"/>
+                <w:szCs w:val="16"/>
+                <w:lang w:val="en-US"/>
+              </w:rPr>
+              <w:t>function ValueDTInt64</w:t>
+            </w:r>
+            <w:proofErr w:type="gramStart"/>
+            <w:r>
+              <w:rPr>
+                <w:rFonts w:ascii="Courier New" w:hAnsi="Courier New" w:cs="Courier New"/>
+                <w:sz w:val="16"/>
+                <w:szCs w:val="16"/>
+                <w:lang w:val="en-US"/>
+              </w:rPr>
+              <w:t>ID(</w:t>
+            </w:r>
+            <w:proofErr w:type="gramEnd"/>
+            <w:r>
+              <w:rPr>
+                <w:rFonts w:ascii="Courier New" w:hAnsi="Courier New" w:cs="Courier New"/>
+                <w:sz w:val="16"/>
+                <w:szCs w:val="16"/>
+                <w:lang w:val="en-US"/>
+              </w:rPr>
+              <w:t>const ATableName, AValueFieldName, AIDFieldName: String;</w:t>
+            </w:r>
+          </w:p>
+          <w:p>
+            <w:pPr>
+              <w:rPr>
+                <w:rFonts w:ascii="Courier New" w:hAnsi="Courier New" w:cs="Courier New"/>
+                <w:sz w:val="16"/>
+                <w:szCs w:val="16"/>
+                <w:lang w:val="en-US"/>
+              </w:rPr>
+            </w:pPr>
+            <w:r>
+              <w:rPr>
+                <w:rFonts w:ascii="Courier New" w:hAnsi="Courier New" w:cs="Courier New"/>
+                <w:sz w:val="16"/>
+                <w:szCs w:val="16"/>
+                <w:lang w:val="en-US"/>
+              </w:rPr>
+              <w:t xml:space="preserve">                        const AIDValue: Int64): TDateTime;</w:t>
+            </w:r>
+          </w:p>
+          <w:p>
+            <w:pPr>
+              <w:rPr>
+                <w:rFonts w:ascii="Courier New" w:hAnsi="Courier New" w:cs="Courier New"/>
+                <w:sz w:val="16"/>
+                <w:szCs w:val="16"/>
+                <w:lang w:val="en-US"/>
+              </w:rPr>
+            </w:pPr>
+            <w:r>
+              <w:rPr>
+                <w:rFonts w:ascii="Courier New" w:hAnsi="Courier New" w:cs="Courier New"/>
+                <w:sz w:val="16"/>
+                <w:szCs w:val="16"/>
+                <w:lang w:val="en-US"/>
+              </w:rPr>
+              <w:t>function ValueStrInt64</w:t>
+            </w:r>
+            <w:proofErr w:type="gramStart"/>
+            <w:r>
+              <w:rPr>
+                <w:rFonts w:ascii="Courier New" w:hAnsi="Courier New" w:cs="Courier New"/>
+                <w:sz w:val="16"/>
+                <w:szCs w:val="16"/>
+                <w:lang w:val="en-US"/>
+              </w:rPr>
+              <w:t>ID(</w:t>
+            </w:r>
+            <w:proofErr w:type="gramEnd"/>
+            <w:r>
+              <w:rPr>
+                <w:rFonts w:ascii="Courier New" w:hAnsi="Courier New" w:cs="Courier New"/>
+                <w:sz w:val="16"/>
+                <w:szCs w:val="16"/>
+                <w:lang w:val="en-US"/>
+              </w:rPr>
+              <w:t>const ATableName, AValueFieldName, AIDFieldName: String;</w:t>
+            </w:r>
+          </w:p>
+          <w:p>
+            <w:pPr>
+              <w:rPr>
+                <w:rFonts w:ascii="Courier New" w:hAnsi="Courier New" w:cs="Courier New"/>
+                <w:sz w:val="16"/>
+                <w:szCs w:val="16"/>
+                <w:lang w:val="en-US"/>
+              </w:rPr>
+            </w:pPr>
+            <w:r>
+              <w:rPr>
+                <w:rFonts w:ascii="Courier New" w:hAnsi="Courier New" w:cs="Courier New"/>
+                <w:sz w:val="16"/>
+                <w:szCs w:val="16"/>
+                <w:lang w:val="en-US"/>
+              </w:rPr>
+              <w:t xml:space="preserve">                             const AIDValue: Int64): String;</w:t>
             </w:r>
           </w:p>
         </w:tc>
@@ -2433,41 +3001,58 @@
                 <w:sz w:val="16"/>
                 <w:szCs w:val="16"/>
               </w:rPr>
-              <w:t xml:space="preserve">Удаляет из таблицы </w:t>
-            </w:r>
-            <w:r>
-              <w:rPr>
-                <w:rFonts w:ascii="Courier New" w:hAnsi="Courier New" w:cs="Courier New"/>
-                <w:sz w:val="16"/>
-                <w:szCs w:val="16"/>
-                <w:lang w:val="en-US"/>
-              </w:rPr>
-              <w:t>ATable</w:t>
-            </w:r>
-            <w:r>
-              <w:rPr>
-                <w:rFonts w:cstheme="minorHAnsi"/>
-                <w:sz w:val="16"/>
-                <w:szCs w:val="16"/>
-              </w:rPr>
-              <w:t xml:space="preserve"> значения, для которых </w:t>
-            </w:r>
-            <w:r>
-              <w:rPr>
-                <w:rFonts w:ascii="Courier New" w:hAnsi="Courier New" w:cs="Courier New"/>
-                <w:sz w:val="16"/>
-                <w:szCs w:val="16"/>
-                <w:lang w:val="en-US"/>
-              </w:rPr>
-              <w:t>AIDField</w:t>
-            </w:r>
-            <w:r>
-              <w:rPr>
-                <w:rFonts w:ascii="Courier New" w:hAnsi="Courier New" w:cs="Courier New"/>
-                <w:sz w:val="16"/>
-                <w:szCs w:val="16"/>
-              </w:rPr>
-              <w:t>=</w:t>
+              <w:t xml:space="preserve">Получает из таблицы </w:t>
+            </w:r>
+            <w:r>
+              <w:rPr>
+                <w:rFonts w:ascii="Courier New" w:hAnsi="Courier New" w:cs="Courier New"/>
+                <w:sz w:val="16"/>
+                <w:szCs w:val="16"/>
+                <w:lang w:val="en-US"/>
+              </w:rPr>
+              <w:t>ATableName</w:t>
+            </w:r>
+            <w:r>
+              <w:rPr>
+                <w:rFonts w:cstheme="minorHAnsi"/>
+                <w:sz w:val="16"/>
+                <w:szCs w:val="16"/>
+              </w:rPr>
+              <w:t xml:space="preserve"> значение поля </w:t>
+            </w:r>
+            <w:r>
+              <w:rPr>
+                <w:rFonts w:ascii="Courier New" w:hAnsi="Courier New" w:cs="Courier New"/>
+                <w:sz w:val="16"/>
+                <w:szCs w:val="16"/>
+                <w:lang w:val="en-US"/>
+              </w:rPr>
+              <w:t>AValueFieldName</w:t>
+            </w:r>
+            <w:r>
+              <w:rPr>
+                <w:rFonts w:cstheme="minorHAnsi"/>
+                <w:sz w:val="16"/>
+                <w:szCs w:val="16"/>
+              </w:rPr>
+              <w:t xml:space="preserve">, для которого значение ключевого поля </w:t>
+            </w:r>
+            <w:r>
+              <w:rPr>
+                <w:rFonts w:ascii="Courier New" w:hAnsi="Courier New" w:cs="Courier New"/>
+                <w:sz w:val="16"/>
+                <w:szCs w:val="16"/>
+                <w:lang w:val="en-US"/>
+              </w:rPr>
+              <w:t>AIDFieldName</w:t>
+            </w:r>
+            <w:r>
+              <w:rPr>
+                <w:rFonts w:cstheme="minorHAnsi"/>
+                <w:sz w:val="16"/>
+                <w:szCs w:val="16"/>
+              </w:rPr>
+              <w:t xml:space="preserve"> равно </w:t>
             </w:r>
             <w:r>
               <w:rPr>
@@ -2477,6 +3062,14 @@
                 <w:lang w:val="en-US"/>
               </w:rPr>
               <w:t>AIDValue</w:t>
+            </w:r>
+            <w:r>
+              <w:rPr>
+                <w:rFonts w:cstheme="minorHAnsi"/>
+                <w:sz w:val="16"/>
+                <w:szCs w:val="16"/>
+              </w:rPr>
+              <w:t>. Возвращает полученное значение.</w:t>
             </w:r>
           </w:p>
         </w:tc>
@@ -2502,455 +3095,288 @@
                 <w:szCs w:val="16"/>
                 <w:lang w:val="en-US"/>
               </w:rPr>
-              <w:t>procedure UpdateInt32ID(const ATableName, AFieldName, AIDFieldName: String;</w:t>
-            </w:r>
-          </w:p>
-          <w:p>
-            <w:pPr>
-              <w:rPr>
-                <w:rFonts w:ascii="Courier New" w:hAnsi="Courier New" w:cs="Courier New"/>
-                <w:sz w:val="16"/>
-                <w:szCs w:val="16"/>
-                <w:lang w:val="en-US"/>
-              </w:rPr>
-            </w:pPr>
-            <w:r>
-              <w:rPr>
-                <w:rFonts w:ascii="Courier New" w:hAnsi="Courier New" w:cs="Courier New"/>
-                <w:sz w:val="16"/>
-                <w:szCs w:val="16"/>
-                <w:lang w:val="en-US"/>
-              </w:rPr>
-              <w:t xml:space="preserve">                     const AIDValue: Integer;</w:t>
-            </w:r>
-          </w:p>
-          <w:p>
-            <w:pPr>
-              <w:rPr>
-                <w:rFonts w:ascii="Courier New" w:hAnsi="Courier New" w:cs="Courier New"/>
-                <w:sz w:val="16"/>
-                <w:szCs w:val="16"/>
-                <w:lang w:val="en-US"/>
-              </w:rPr>
-            </w:pPr>
-            <w:r>
-              <w:rPr>
-                <w:rFonts w:ascii="Courier New" w:hAnsi="Courier New" w:cs="Courier New"/>
-                <w:sz w:val="16"/>
-                <w:szCs w:val="16"/>
-                <w:lang w:val="en-US"/>
-              </w:rPr>
-              <w:t xml:space="preserve">                     const ANewValue: Integer);</w:t>
-            </w:r>
-          </w:p>
-          <w:p>
-            <w:pPr>
-              <w:rPr>
-                <w:rFonts w:ascii="Courier New" w:hAnsi="Courier New" w:cs="Courier New"/>
-                <w:sz w:val="16"/>
-                <w:szCs w:val="16"/>
-                <w:lang w:val="en-US"/>
-              </w:rPr>
-            </w:pPr>
-            <w:r>
-              <w:rPr>
-                <w:rFonts w:ascii="Courier New" w:hAnsi="Courier New" w:cs="Courier New"/>
-                <w:sz w:val="16"/>
-                <w:szCs w:val="16"/>
-                <w:lang w:val="en-US"/>
-              </w:rPr>
-              <w:t>procedure UpdateInt32ID(const ATableName, AFieldName, AIDFieldName: String;</w:t>
-            </w:r>
-          </w:p>
-          <w:p>
-            <w:pPr>
-              <w:rPr>
-                <w:rFonts w:ascii="Courier New" w:hAnsi="Courier New" w:cs="Courier New"/>
-                <w:sz w:val="16"/>
-                <w:szCs w:val="16"/>
-                <w:lang w:val="en-US"/>
-              </w:rPr>
-            </w:pPr>
-            <w:r>
-              <w:rPr>
-                <w:rFonts w:ascii="Courier New" w:hAnsi="Courier New" w:cs="Courier New"/>
-                <w:sz w:val="16"/>
-                <w:szCs w:val="16"/>
-                <w:lang w:val="en-US"/>
-              </w:rPr>
-              <w:t xml:space="preserve">                     const AIDValue: Integer;</w:t>
-            </w:r>
-          </w:p>
-          <w:p>
-            <w:pPr>
-              <w:rPr>
-                <w:rFonts w:ascii="Courier New" w:hAnsi="Courier New" w:cs="Courier New"/>
-                <w:sz w:val="16"/>
-                <w:szCs w:val="16"/>
-                <w:lang w:val="en-US"/>
-              </w:rPr>
-            </w:pPr>
-            <w:r>
-              <w:rPr>
-                <w:rFonts w:ascii="Courier New" w:hAnsi="Courier New" w:cs="Courier New"/>
-                <w:sz w:val="16"/>
-                <w:szCs w:val="16"/>
-                <w:lang w:val="en-US"/>
-              </w:rPr>
-              <w:t xml:space="preserve">                     const ANewValue: Int64);</w:t>
-            </w:r>
-          </w:p>
-          <w:p>
-            <w:pPr>
-              <w:rPr>
-                <w:rFonts w:ascii="Courier New" w:hAnsi="Courier New" w:cs="Courier New"/>
-                <w:sz w:val="16"/>
-                <w:szCs w:val="16"/>
-                <w:lang w:val="en-US"/>
-              </w:rPr>
-            </w:pPr>
-            <w:r>
-              <w:rPr>
-                <w:rFonts w:ascii="Courier New" w:hAnsi="Courier New" w:cs="Courier New"/>
-                <w:sz w:val="16"/>
-                <w:szCs w:val="16"/>
-                <w:lang w:val="en-US"/>
-              </w:rPr>
-              <w:t>procedure UpdateInt32ID(const ATableName, AFieldName, AIDFieldName: String;</w:t>
-            </w:r>
-          </w:p>
-          <w:p>
-            <w:pPr>
-              <w:rPr>
-                <w:rFonts w:ascii="Courier New" w:hAnsi="Courier New" w:cs="Courier New"/>
-                <w:sz w:val="16"/>
-                <w:szCs w:val="16"/>
-                <w:lang w:val="en-US"/>
-              </w:rPr>
-            </w:pPr>
-            <w:r>
-              <w:rPr>
-                <w:rFonts w:ascii="Courier New" w:hAnsi="Courier New" w:cs="Courier New"/>
-                <w:sz w:val="16"/>
-                <w:szCs w:val="16"/>
-                <w:lang w:val="en-US"/>
-              </w:rPr>
-              <w:t xml:space="preserve">                     const AIDValue: Integer;</w:t>
-            </w:r>
-          </w:p>
-          <w:p>
-            <w:pPr>
-              <w:rPr>
-                <w:rFonts w:ascii="Courier New" w:hAnsi="Courier New" w:cs="Courier New"/>
-                <w:sz w:val="16"/>
-                <w:szCs w:val="16"/>
-                <w:lang w:val="en-US"/>
-              </w:rPr>
-            </w:pPr>
-            <w:r>
-              <w:rPr>
-                <w:rFonts w:ascii="Courier New" w:hAnsi="Courier New" w:cs="Courier New"/>
-                <w:sz w:val="16"/>
-                <w:szCs w:val="16"/>
-                <w:lang w:val="en-US"/>
-              </w:rPr>
-              <w:t xml:space="preserve">                     const ANewValue: TDateTime);</w:t>
-            </w:r>
-          </w:p>
-          <w:p>
-            <w:pPr>
-              <w:rPr>
-                <w:rFonts w:ascii="Courier New" w:hAnsi="Courier New" w:cs="Courier New"/>
-                <w:sz w:val="16"/>
-                <w:szCs w:val="16"/>
-                <w:lang w:val="en-US"/>
-              </w:rPr>
-            </w:pPr>
-            <w:r>
-              <w:rPr>
-                <w:rFonts w:ascii="Courier New" w:hAnsi="Courier New" w:cs="Courier New"/>
-                <w:sz w:val="16"/>
-                <w:szCs w:val="16"/>
-                <w:lang w:val="en-US"/>
-              </w:rPr>
-              <w:t>procedure UpdateInt32ID(const ATableName, AFieldName, AIDFieldName: String;</w:t>
-            </w:r>
-          </w:p>
-          <w:p>
-            <w:pPr>
-              <w:rPr>
-                <w:rFonts w:ascii="Courier New" w:hAnsi="Courier New" w:cs="Courier New"/>
-                <w:sz w:val="16"/>
-                <w:szCs w:val="16"/>
-                <w:lang w:val="en-US"/>
-              </w:rPr>
-            </w:pPr>
-            <w:r>
-              <w:rPr>
-                <w:rFonts w:ascii="Courier New" w:hAnsi="Courier New" w:cs="Courier New"/>
-                <w:sz w:val="16"/>
-                <w:szCs w:val="16"/>
-                <w:lang w:val="en-US"/>
-              </w:rPr>
-              <w:t xml:space="preserve">                     const AIDValue: Integer;</w:t>
-            </w:r>
-          </w:p>
-          <w:p>
-            <w:pPr>
-              <w:rPr>
-                <w:rFonts w:ascii="Courier New" w:hAnsi="Courier New" w:cs="Courier New"/>
-                <w:sz w:val="16"/>
-                <w:szCs w:val="16"/>
-                <w:lang w:val="en-US"/>
-              </w:rPr>
-            </w:pPr>
-            <w:r>
-              <w:rPr>
-                <w:rFonts w:ascii="Courier New" w:hAnsi="Courier New" w:cs="Courier New"/>
-                <w:sz w:val="16"/>
-                <w:szCs w:val="16"/>
-                <w:lang w:val="en-US"/>
-              </w:rPr>
-              <w:t xml:space="preserve">                     const ANewValue: String);</w:t>
-            </w:r>
-          </w:p>
-          <w:p>
-            <w:pPr>
-              <w:rPr>
-                <w:rFonts w:ascii="Courier New" w:hAnsi="Courier New" w:cs="Courier New"/>
-                <w:sz w:val="16"/>
-                <w:szCs w:val="16"/>
-                <w:lang w:val="en-US"/>
-              </w:rPr>
-            </w:pPr>
-          </w:p>
-          <w:p>
-            <w:pPr>
-              <w:rPr>
-                <w:rFonts w:ascii="Courier New" w:hAnsi="Courier New" w:cs="Courier New"/>
-                <w:sz w:val="16"/>
-                <w:szCs w:val="16"/>
-                <w:lang w:val="en-US"/>
-              </w:rPr>
-            </w:pPr>
-            <w:r>
-              <w:rPr>
-                <w:rFonts w:ascii="Courier New" w:hAnsi="Courier New" w:cs="Courier New"/>
-                <w:sz w:val="16"/>
-                <w:szCs w:val="16"/>
-                <w:lang w:val="en-US"/>
-              </w:rPr>
-              <w:t>procedure UpdateInt64ID(const ATableName, AFieldName, AIDFieldName: String;</w:t>
-            </w:r>
-          </w:p>
-          <w:p>
-            <w:pPr>
-              <w:rPr>
-                <w:rFonts w:ascii="Courier New" w:hAnsi="Courier New" w:cs="Courier New"/>
-                <w:sz w:val="16"/>
-                <w:szCs w:val="16"/>
-                <w:lang w:val="en-US"/>
-              </w:rPr>
-            </w:pPr>
-            <w:r>
-              <w:rPr>
-                <w:rFonts w:ascii="Courier New" w:hAnsi="Courier New" w:cs="Courier New"/>
-                <w:sz w:val="16"/>
-                <w:szCs w:val="16"/>
-                <w:lang w:val="en-US"/>
-              </w:rPr>
-              <w:t xml:space="preserve">                     const AIDValue: Int64;</w:t>
-            </w:r>
-          </w:p>
-          <w:p>
-            <w:pPr>
-              <w:rPr>
-                <w:rFonts w:ascii="Courier New" w:hAnsi="Courier New" w:cs="Courier New"/>
-                <w:sz w:val="16"/>
-                <w:szCs w:val="16"/>
-                <w:lang w:val="en-US"/>
-              </w:rPr>
-            </w:pPr>
-            <w:r>
-              <w:rPr>
-                <w:rFonts w:ascii="Courier New" w:hAnsi="Courier New" w:cs="Courier New"/>
-                <w:sz w:val="16"/>
-                <w:szCs w:val="16"/>
-                <w:lang w:val="en-US"/>
-              </w:rPr>
-              <w:t xml:space="preserve">                     const ANewValue: Integer);</w:t>
-            </w:r>
-          </w:p>
-          <w:p>
-            <w:pPr>
-              <w:rPr>
-                <w:rFonts w:ascii="Courier New" w:hAnsi="Courier New" w:cs="Courier New"/>
-                <w:sz w:val="16"/>
-                <w:szCs w:val="16"/>
-                <w:lang w:val="en-US"/>
-              </w:rPr>
-            </w:pPr>
-            <w:r>
-              <w:rPr>
-                <w:rFonts w:ascii="Courier New" w:hAnsi="Courier New" w:cs="Courier New"/>
-                <w:sz w:val="16"/>
-                <w:szCs w:val="16"/>
-                <w:lang w:val="en-US"/>
-              </w:rPr>
-              <w:lastRenderedPageBreak/>
-              <w:t>procedure UpdateInt64ID(const ATableName, AFieldName, AIDFieldName: String;</w:t>
-            </w:r>
-          </w:p>
-          <w:p>
-            <w:pPr>
-              <w:rPr>
-                <w:rFonts w:ascii="Courier New" w:hAnsi="Courier New" w:cs="Courier New"/>
-                <w:sz w:val="16"/>
-                <w:szCs w:val="16"/>
-                <w:lang w:val="en-US"/>
-              </w:rPr>
-            </w:pPr>
-            <w:r>
-              <w:rPr>
-                <w:rFonts w:ascii="Courier New" w:hAnsi="Courier New" w:cs="Courier New"/>
-                <w:sz w:val="16"/>
-                <w:szCs w:val="16"/>
-                <w:lang w:val="en-US"/>
-              </w:rPr>
-              <w:t xml:space="preserve">                     const AIDValue: Int64;</w:t>
-            </w:r>
-          </w:p>
-          <w:p>
-            <w:pPr>
-              <w:rPr>
-                <w:rFonts w:ascii="Courier New" w:hAnsi="Courier New" w:cs="Courier New"/>
-                <w:sz w:val="16"/>
-                <w:szCs w:val="16"/>
-                <w:lang w:val="en-US"/>
-              </w:rPr>
-            </w:pPr>
-            <w:r>
-              <w:rPr>
-                <w:rFonts w:ascii="Courier New" w:hAnsi="Courier New" w:cs="Courier New"/>
-                <w:sz w:val="16"/>
-                <w:szCs w:val="16"/>
-                <w:lang w:val="en-US"/>
-              </w:rPr>
-              <w:t xml:space="preserve">                     const ANewValue: Int64);</w:t>
-            </w:r>
-          </w:p>
-          <w:p>
-            <w:pPr>
-              <w:rPr>
-                <w:rFonts w:ascii="Courier New" w:hAnsi="Courier New" w:cs="Courier New"/>
-                <w:sz w:val="16"/>
-                <w:szCs w:val="16"/>
-                <w:lang w:val="en-US"/>
-              </w:rPr>
-            </w:pPr>
-            <w:r>
-              <w:rPr>
-                <w:rFonts w:ascii="Courier New" w:hAnsi="Courier New" w:cs="Courier New"/>
-                <w:sz w:val="16"/>
-                <w:szCs w:val="16"/>
-                <w:lang w:val="en-US"/>
-              </w:rPr>
-              <w:t>procedure UpdateInt64ID(const ATableName, AFieldName, AIDFieldName: String;</w:t>
-            </w:r>
-          </w:p>
-          <w:p>
-            <w:pPr>
-              <w:rPr>
-                <w:rFonts w:ascii="Courier New" w:hAnsi="Courier New" w:cs="Courier New"/>
-                <w:sz w:val="16"/>
-                <w:szCs w:val="16"/>
-                <w:lang w:val="en-US"/>
-              </w:rPr>
-            </w:pPr>
-            <w:r>
-              <w:rPr>
-                <w:rFonts w:ascii="Courier New" w:hAnsi="Courier New" w:cs="Courier New"/>
-                <w:sz w:val="16"/>
-                <w:szCs w:val="16"/>
-                <w:lang w:val="en-US"/>
-              </w:rPr>
-              <w:t xml:space="preserve">                     const AIDValue: Int64;</w:t>
-            </w:r>
-          </w:p>
-          <w:p>
-            <w:pPr>
-              <w:rPr>
-                <w:rFonts w:ascii="Courier New" w:hAnsi="Courier New" w:cs="Courier New"/>
-                <w:sz w:val="16"/>
-                <w:szCs w:val="16"/>
-                <w:lang w:val="en-US"/>
-              </w:rPr>
-            </w:pPr>
-            <w:r>
-              <w:rPr>
-                <w:rFonts w:ascii="Courier New" w:hAnsi="Courier New" w:cs="Courier New"/>
-                <w:sz w:val="16"/>
-                <w:szCs w:val="16"/>
-                <w:lang w:val="en-US"/>
-              </w:rPr>
-              <w:t xml:space="preserve">                     const ANewValue: TDateTime);</w:t>
-            </w:r>
-          </w:p>
-          <w:p>
-            <w:pPr>
-              <w:rPr>
-                <w:rFonts w:ascii="Courier New" w:hAnsi="Courier New" w:cs="Courier New"/>
-                <w:sz w:val="16"/>
-                <w:szCs w:val="16"/>
-                <w:lang w:val="en-US"/>
-              </w:rPr>
-            </w:pPr>
-            <w:r>
-              <w:rPr>
-                <w:rFonts w:ascii="Courier New" w:hAnsi="Courier New" w:cs="Courier New"/>
-                <w:sz w:val="16"/>
-                <w:szCs w:val="16"/>
-                <w:lang w:val="en-US"/>
-              </w:rPr>
-              <w:t>procedure UpdateInt64ID(const ATableName, AFieldName, AIDFieldName: String;</w:t>
-            </w:r>
-          </w:p>
-          <w:p>
-            <w:pPr>
-              <w:rPr>
-                <w:rFonts w:ascii="Courier New" w:hAnsi="Courier New" w:cs="Courier New"/>
-                <w:sz w:val="16"/>
-                <w:szCs w:val="16"/>
-                <w:lang w:val="en-US"/>
-              </w:rPr>
-            </w:pPr>
-            <w:r>
-              <w:rPr>
-                <w:rFonts w:ascii="Courier New" w:hAnsi="Courier New" w:cs="Courier New"/>
-                <w:sz w:val="16"/>
-                <w:szCs w:val="16"/>
-                <w:lang w:val="en-US"/>
-              </w:rPr>
-              <w:t xml:space="preserve">                     const AIDValue: Int64;</w:t>
-            </w:r>
-          </w:p>
-          <w:p>
-            <w:pPr>
-              <w:rPr>
-                <w:rFonts w:ascii="Courier New" w:hAnsi="Courier New" w:cs="Courier New"/>
-                <w:sz w:val="16"/>
-                <w:szCs w:val="16"/>
-                <w:lang w:val="en-US"/>
-              </w:rPr>
-            </w:pPr>
-            <w:r>
-              <w:rPr>
-                <w:rFonts w:ascii="Courier New" w:hAnsi="Courier New" w:cs="Courier New"/>
-                <w:sz w:val="16"/>
-                <w:szCs w:val="16"/>
-                <w:lang w:val="en-US"/>
-              </w:rPr>
-              <w:t xml:space="preserve">                     const ANewValue: String);   </w:t>
+              <w:t xml:space="preserve">procedure </w:t>
+            </w:r>
+            <w:proofErr w:type="gramStart"/>
+            <w:r>
+              <w:rPr>
+                <w:rFonts w:ascii="Courier New" w:hAnsi="Courier New" w:cs="Courier New"/>
+                <w:sz w:val="16"/>
+                <w:szCs w:val="16"/>
+                <w:lang w:val="en-US"/>
+              </w:rPr>
+              <w:t>Delete(</w:t>
+            </w:r>
+            <w:proofErr w:type="gramEnd"/>
+            <w:r>
+              <w:rPr>
+                <w:rFonts w:ascii="Courier New" w:hAnsi="Courier New" w:cs="Courier New"/>
+                <w:sz w:val="16"/>
+                <w:szCs w:val="16"/>
+                <w:lang w:val="en-US"/>
+              </w:rPr>
+              <w:t>const ATable</w:t>
+            </w:r>
+            <w:r>
+              <w:rPr>
+                <w:rFonts w:ascii="Courier New" w:hAnsi="Courier New" w:cs="Courier New"/>
+                <w:sz w:val="16"/>
+                <w:szCs w:val="16"/>
+                <w:lang w:val="en-US"/>
+              </w:rPr>
+              <w:t>Name</w:t>
+            </w:r>
+            <w:r>
+              <w:rPr>
+                <w:rFonts w:ascii="Courier New" w:hAnsi="Courier New" w:cs="Courier New"/>
+                <w:sz w:val="16"/>
+                <w:szCs w:val="16"/>
+                <w:lang w:val="en-US"/>
+              </w:rPr>
+              <w:t>, AIDField</w:t>
+            </w:r>
+            <w:r>
+              <w:rPr>
+                <w:rFonts w:ascii="Courier New" w:hAnsi="Courier New" w:cs="Courier New"/>
+                <w:sz w:val="16"/>
+                <w:szCs w:val="16"/>
+                <w:lang w:val="en-US"/>
+              </w:rPr>
+              <w:t>Name</w:t>
+            </w:r>
+            <w:r>
+              <w:rPr>
+                <w:rFonts w:ascii="Courier New" w:hAnsi="Courier New" w:cs="Courier New"/>
+                <w:sz w:val="16"/>
+                <w:szCs w:val="16"/>
+                <w:lang w:val="en-US"/>
+              </w:rPr>
+              <w:t>: String; const AIDValue: String);</w:t>
+            </w:r>
+          </w:p>
+          <w:p>
+            <w:pPr>
+              <w:rPr>
+                <w:rFonts w:ascii="Courier New" w:hAnsi="Courier New" w:cs="Courier New"/>
+                <w:sz w:val="16"/>
+                <w:szCs w:val="16"/>
+                <w:lang w:val="en-US"/>
+              </w:rPr>
+            </w:pPr>
+            <w:r>
+              <w:rPr>
+                <w:rFonts w:ascii="Courier New" w:hAnsi="Courier New" w:cs="Courier New"/>
+                <w:sz w:val="16"/>
+                <w:szCs w:val="16"/>
+                <w:lang w:val="en-US"/>
+              </w:rPr>
+              <w:t xml:space="preserve">procedure </w:t>
+            </w:r>
+            <w:proofErr w:type="gramStart"/>
+            <w:r>
+              <w:rPr>
+                <w:rFonts w:ascii="Courier New" w:hAnsi="Courier New" w:cs="Courier New"/>
+                <w:sz w:val="16"/>
+                <w:szCs w:val="16"/>
+                <w:lang w:val="en-US"/>
+              </w:rPr>
+              <w:t>Delete(</w:t>
+            </w:r>
+            <w:proofErr w:type="gramEnd"/>
+            <w:r>
+              <w:rPr>
+                <w:rFonts w:ascii="Courier New" w:hAnsi="Courier New" w:cs="Courier New"/>
+                <w:sz w:val="16"/>
+                <w:szCs w:val="16"/>
+                <w:lang w:val="en-US"/>
+              </w:rPr>
+              <w:t>const ATable</w:t>
+            </w:r>
+            <w:r>
+              <w:rPr>
+                <w:rFonts w:ascii="Courier New" w:hAnsi="Courier New" w:cs="Courier New"/>
+                <w:sz w:val="16"/>
+                <w:szCs w:val="16"/>
+                <w:lang w:val="en-US"/>
+              </w:rPr>
+              <w:t>Name</w:t>
+            </w:r>
+            <w:r>
+              <w:rPr>
+                <w:rFonts w:ascii="Courier New" w:hAnsi="Courier New" w:cs="Courier New"/>
+                <w:sz w:val="16"/>
+                <w:szCs w:val="16"/>
+                <w:lang w:val="en-US"/>
+              </w:rPr>
+              <w:t>, AIDField</w:t>
+            </w:r>
+            <w:r>
+              <w:rPr>
+                <w:rFonts w:ascii="Courier New" w:hAnsi="Courier New" w:cs="Courier New"/>
+                <w:sz w:val="16"/>
+                <w:szCs w:val="16"/>
+                <w:lang w:val="en-US"/>
+              </w:rPr>
+              <w:t>Name</w:t>
+            </w:r>
+            <w:r>
+              <w:rPr>
+                <w:rFonts w:ascii="Courier New" w:hAnsi="Courier New" w:cs="Courier New"/>
+                <w:sz w:val="16"/>
+                <w:szCs w:val="16"/>
+                <w:lang w:val="en-US"/>
+              </w:rPr>
+              <w:t>: String; const AIDValue: Integer);</w:t>
+            </w:r>
+          </w:p>
+          <w:p>
+            <w:pPr>
+              <w:rPr>
+                <w:rFonts w:ascii="Courier New" w:hAnsi="Courier New" w:cs="Courier New"/>
+                <w:sz w:val="16"/>
+                <w:szCs w:val="16"/>
+                <w:lang w:val="en-US"/>
+              </w:rPr>
+            </w:pPr>
+            <w:r>
+              <w:rPr>
+                <w:rFonts w:ascii="Courier New" w:hAnsi="Courier New" w:cs="Courier New"/>
+                <w:sz w:val="16"/>
+                <w:szCs w:val="16"/>
+                <w:lang w:val="en-US"/>
+              </w:rPr>
+              <w:t xml:space="preserve">procedure </w:t>
+            </w:r>
+            <w:proofErr w:type="gramStart"/>
+            <w:r>
+              <w:rPr>
+                <w:rFonts w:ascii="Courier New" w:hAnsi="Courier New" w:cs="Courier New"/>
+                <w:sz w:val="16"/>
+                <w:szCs w:val="16"/>
+                <w:lang w:val="en-US"/>
+              </w:rPr>
+              <w:t>Delete(</w:t>
+            </w:r>
+            <w:proofErr w:type="gramEnd"/>
+            <w:r>
+              <w:rPr>
+                <w:rFonts w:ascii="Courier New" w:hAnsi="Courier New" w:cs="Courier New"/>
+                <w:sz w:val="16"/>
+                <w:szCs w:val="16"/>
+                <w:lang w:val="en-US"/>
+              </w:rPr>
+              <w:t>const ATable</w:t>
+            </w:r>
+            <w:r>
+              <w:rPr>
+                <w:rFonts w:ascii="Courier New" w:hAnsi="Courier New" w:cs="Courier New"/>
+                <w:sz w:val="16"/>
+                <w:szCs w:val="16"/>
+                <w:lang w:val="en-US"/>
+              </w:rPr>
+              <w:t>Name</w:t>
+            </w:r>
+            <w:r>
+              <w:rPr>
+                <w:rFonts w:ascii="Courier New" w:hAnsi="Courier New" w:cs="Courier New"/>
+                <w:sz w:val="16"/>
+                <w:szCs w:val="16"/>
+                <w:lang w:val="en-US"/>
+              </w:rPr>
+              <w:t>, AIDField</w:t>
+            </w:r>
+            <w:r>
+              <w:rPr>
+                <w:rFonts w:ascii="Courier New" w:hAnsi="Courier New" w:cs="Courier New"/>
+                <w:sz w:val="16"/>
+                <w:szCs w:val="16"/>
+                <w:lang w:val="en-US"/>
+              </w:rPr>
+              <w:t>Name</w:t>
+            </w:r>
+            <w:r>
+              <w:rPr>
+                <w:rFonts w:ascii="Courier New" w:hAnsi="Courier New" w:cs="Courier New"/>
+                <w:sz w:val="16"/>
+                <w:szCs w:val="16"/>
+                <w:lang w:val="en-US"/>
+              </w:rPr>
+              <w:t>: String; const AIDValue: Int64);</w:t>
+            </w:r>
+          </w:p>
+          <w:p>
+            <w:pPr>
+              <w:rPr>
+                <w:rFonts w:ascii="Courier New" w:hAnsi="Courier New" w:cs="Courier New"/>
+                <w:sz w:val="16"/>
+                <w:szCs w:val="16"/>
+                <w:lang w:val="en-US"/>
+              </w:rPr>
+            </w:pPr>
+            <w:r>
+              <w:rPr>
+                <w:rFonts w:ascii="Courier New" w:hAnsi="Courier New" w:cs="Courier New"/>
+                <w:sz w:val="16"/>
+                <w:szCs w:val="16"/>
+                <w:lang w:val="en-US"/>
+              </w:rPr>
+              <w:t xml:space="preserve">procedure </w:t>
+            </w:r>
+            <w:proofErr w:type="gramStart"/>
+            <w:r>
+              <w:rPr>
+                <w:rFonts w:ascii="Courier New" w:hAnsi="Courier New" w:cs="Courier New"/>
+                <w:sz w:val="16"/>
+                <w:szCs w:val="16"/>
+                <w:lang w:val="en-US"/>
+              </w:rPr>
+              <w:t>Delete(</w:t>
+            </w:r>
+            <w:proofErr w:type="gramEnd"/>
+            <w:r>
+              <w:rPr>
+                <w:rFonts w:ascii="Courier New" w:hAnsi="Courier New" w:cs="Courier New"/>
+                <w:sz w:val="16"/>
+                <w:szCs w:val="16"/>
+                <w:lang w:val="en-US"/>
+              </w:rPr>
+              <w:t>const ATable</w:t>
+            </w:r>
+            <w:r>
+              <w:rPr>
+                <w:rFonts w:ascii="Courier New" w:hAnsi="Courier New" w:cs="Courier New"/>
+                <w:sz w:val="16"/>
+                <w:szCs w:val="16"/>
+                <w:lang w:val="en-US"/>
+              </w:rPr>
+              <w:t>Name</w:t>
+            </w:r>
+            <w:r>
+              <w:rPr>
+                <w:rFonts w:ascii="Courier New" w:hAnsi="Courier New" w:cs="Courier New"/>
+                <w:sz w:val="16"/>
+                <w:szCs w:val="16"/>
+                <w:lang w:val="en-US"/>
+              </w:rPr>
+              <w:t>, AIDField</w:t>
+            </w:r>
+            <w:r>
+              <w:rPr>
+                <w:rFonts w:ascii="Courier New" w:hAnsi="Courier New" w:cs="Courier New"/>
+                <w:sz w:val="16"/>
+                <w:szCs w:val="16"/>
+                <w:lang w:val="en-US"/>
+              </w:rPr>
+              <w:t>Name</w:t>
+            </w:r>
+            <w:r>
+              <w:rPr>
+                <w:rFonts w:ascii="Courier New" w:hAnsi="Courier New" w:cs="Courier New"/>
+                <w:sz w:val="16"/>
+                <w:szCs w:val="16"/>
+                <w:lang w:val="en-US"/>
+              </w:rPr>
+              <w:t>: String; const AIDValue: TDateTime);</w:t>
             </w:r>
           </w:p>
         </w:tc>
@@ -2972,76 +3398,41 @@
                 <w:sz w:val="16"/>
                 <w:szCs w:val="16"/>
               </w:rPr>
-              <w:lastRenderedPageBreak/>
-              <w:t xml:space="preserve">Записывает в поле </w:t>
-            </w:r>
-            <w:r>
-              <w:rPr>
-                <w:rFonts w:ascii="Courier New" w:hAnsi="Courier New" w:cs="Courier New"/>
-                <w:sz w:val="16"/>
-                <w:szCs w:val="16"/>
-                <w:lang w:val="en-US"/>
-              </w:rPr>
-              <w:t>AFieldName</w:t>
-            </w:r>
-            <w:r>
-              <w:rPr>
-                <w:rFonts w:cstheme="minorHAnsi"/>
-                <w:sz w:val="16"/>
-                <w:szCs w:val="16"/>
-              </w:rPr>
-              <w:t xml:space="preserve"> таблицы </w:t>
-            </w:r>
-            <w:r>
-              <w:rPr>
-                <w:rFonts w:ascii="Courier New" w:hAnsi="Courier New" w:cs="Courier New"/>
-                <w:sz w:val="16"/>
-                <w:szCs w:val="16"/>
-                <w:lang w:val="en-US"/>
-              </w:rPr>
-              <w:t>ATableName</w:t>
-            </w:r>
-            <w:r>
-              <w:rPr>
-                <w:rFonts w:cstheme="minorHAnsi"/>
-                <w:sz w:val="16"/>
-                <w:szCs w:val="16"/>
-              </w:rPr>
-              <w:t xml:space="preserve"> значение </w:t>
-            </w:r>
-            <w:r>
-              <w:rPr>
-                <w:rFonts w:ascii="Courier New" w:hAnsi="Courier New" w:cs="Courier New"/>
-                <w:sz w:val="16"/>
-                <w:szCs w:val="16"/>
-                <w:lang w:val="en-US"/>
-              </w:rPr>
-              <w:t>ANewValue</w:t>
-            </w:r>
-            <w:r>
-              <w:rPr>
-                <w:rFonts w:cstheme="minorHAnsi"/>
-                <w:sz w:val="16"/>
-                <w:szCs w:val="16"/>
-              </w:rPr>
-              <w:t xml:space="preserve"> в строку, для которой значение идентификатора в поле </w:t>
-            </w:r>
-            <w:r>
-              <w:rPr>
-                <w:rFonts w:ascii="Courier New" w:hAnsi="Courier New" w:cs="Courier New"/>
-                <w:sz w:val="16"/>
-                <w:szCs w:val="16"/>
-                <w:lang w:val="en-US"/>
-              </w:rPr>
-              <w:t>AIDFieldName</w:t>
-            </w:r>
-            <w:r>
-              <w:rPr>
-                <w:rFonts w:cstheme="minorHAnsi"/>
-                <w:sz w:val="16"/>
-                <w:szCs w:val="16"/>
-              </w:rPr>
-              <w:t xml:space="preserve"> равно  </w:t>
+              <w:t xml:space="preserve">Удаляет из таблицы </w:t>
+            </w:r>
+            <w:r>
+              <w:rPr>
+                <w:rFonts w:ascii="Courier New" w:hAnsi="Courier New" w:cs="Courier New"/>
+                <w:sz w:val="16"/>
+                <w:szCs w:val="16"/>
+                <w:lang w:val="en-US"/>
+              </w:rPr>
+              <w:t>ATable</w:t>
+            </w:r>
+            <w:r>
+              <w:rPr>
+                <w:rFonts w:cstheme="minorHAnsi"/>
+                <w:sz w:val="16"/>
+                <w:szCs w:val="16"/>
+              </w:rPr>
+              <w:t xml:space="preserve"> значения, для которых </w:t>
+            </w:r>
+            <w:r>
+              <w:rPr>
+                <w:rFonts w:ascii="Courier New" w:hAnsi="Courier New" w:cs="Courier New"/>
+                <w:sz w:val="16"/>
+                <w:szCs w:val="16"/>
+                <w:lang w:val="en-US"/>
+              </w:rPr>
+              <w:t>AIDField</w:t>
+            </w:r>
+            <w:r>
+              <w:rPr>
+                <w:rFonts w:ascii="Courier New" w:hAnsi="Courier New" w:cs="Courier New"/>
+                <w:sz w:val="16"/>
+                <w:szCs w:val="16"/>
+              </w:rPr>
+              <w:t>=</w:t>
             </w:r>
             <w:r>
               <w:rPr>
@@ -3076,645 +3467,627 @@
                 <w:szCs w:val="16"/>
                 <w:lang w:val="en-US"/>
               </w:rPr>
-              <w:t>function IsValueInTableNotMatchInt32ID(const ATableName, AFieldName: String;</w:t>
-            </w:r>
-          </w:p>
-          <w:p>
-            <w:pPr>
-              <w:rPr>
-                <w:rFonts w:ascii="Courier New" w:hAnsi="Courier New" w:cs="Courier New"/>
-                <w:sz w:val="16"/>
-                <w:szCs w:val="16"/>
-                <w:lang w:val="en-US"/>
-              </w:rPr>
-            </w:pPr>
-            <w:r>
-              <w:rPr>
-                <w:rFonts w:ascii="Courier New" w:hAnsi="Courier New" w:cs="Courier New"/>
-                <w:sz w:val="16"/>
-                <w:szCs w:val="16"/>
-                <w:lang w:val="en-US"/>
-              </w:rPr>
-              <w:t xml:space="preserve">                            const AValue: Integer;</w:t>
-            </w:r>
-          </w:p>
-          <w:p>
-            <w:pPr>
-              <w:rPr>
-                <w:rFonts w:ascii="Courier New" w:hAnsi="Courier New" w:cs="Courier New"/>
-                <w:sz w:val="16"/>
-                <w:szCs w:val="16"/>
-                <w:lang w:val="en-US"/>
-              </w:rPr>
-            </w:pPr>
-            <w:r>
-              <w:rPr>
-                <w:rFonts w:ascii="Courier New" w:hAnsi="Courier New" w:cs="Courier New"/>
-                <w:sz w:val="16"/>
-                <w:szCs w:val="16"/>
-                <w:lang w:val="en-US"/>
-              </w:rPr>
-              <w:t xml:space="preserve">                            const AIDFieldName: String;</w:t>
-            </w:r>
-          </w:p>
-          <w:p>
-            <w:pPr>
-              <w:rPr>
-                <w:rFonts w:ascii="Courier New" w:hAnsi="Courier New" w:cs="Courier New"/>
-                <w:sz w:val="16"/>
-                <w:szCs w:val="16"/>
-                <w:lang w:val="en-US"/>
-              </w:rPr>
-            </w:pPr>
-            <w:r>
-              <w:rPr>
-                <w:rFonts w:ascii="Courier New" w:hAnsi="Courier New" w:cs="Courier New"/>
-                <w:sz w:val="16"/>
-                <w:szCs w:val="16"/>
-                <w:lang w:val="en-US"/>
-              </w:rPr>
-              <w:t xml:space="preserve">                            const AIDValue: Integer = 0): Boolean;</w:t>
-            </w:r>
-          </w:p>
-          <w:p>
-            <w:pPr>
-              <w:rPr>
-                <w:rFonts w:ascii="Courier New" w:hAnsi="Courier New" w:cs="Courier New"/>
-                <w:sz w:val="16"/>
-                <w:szCs w:val="16"/>
-                <w:lang w:val="en-US"/>
-              </w:rPr>
-            </w:pPr>
-            <w:r>
-              <w:rPr>
-                <w:rFonts w:ascii="Courier New" w:hAnsi="Courier New" w:cs="Courier New"/>
-                <w:sz w:val="16"/>
-                <w:szCs w:val="16"/>
-                <w:lang w:val="en-US"/>
-              </w:rPr>
-              <w:t>function IsValueInTableNotMatchInt32ID(const ATableName, AFieldName: String;</w:t>
-            </w:r>
-          </w:p>
-          <w:p>
-            <w:pPr>
-              <w:rPr>
-                <w:rFonts w:ascii="Courier New" w:hAnsi="Courier New" w:cs="Courier New"/>
-                <w:sz w:val="16"/>
-                <w:szCs w:val="16"/>
-                <w:lang w:val="en-US"/>
-              </w:rPr>
-            </w:pPr>
-            <w:r>
-              <w:rPr>
-                <w:rFonts w:ascii="Courier New" w:hAnsi="Courier New" w:cs="Courier New"/>
-                <w:sz w:val="16"/>
-                <w:szCs w:val="16"/>
-                <w:lang w:val="en-US"/>
-              </w:rPr>
-              <w:t xml:space="preserve">                            const AValue: Int64;</w:t>
-            </w:r>
-          </w:p>
-          <w:p>
-            <w:pPr>
-              <w:rPr>
-                <w:rFonts w:ascii="Courier New" w:hAnsi="Courier New" w:cs="Courier New"/>
-                <w:sz w:val="16"/>
-                <w:szCs w:val="16"/>
-                <w:lang w:val="en-US"/>
-              </w:rPr>
-            </w:pPr>
-            <w:r>
-              <w:rPr>
-                <w:rFonts w:ascii="Courier New" w:hAnsi="Courier New" w:cs="Courier New"/>
-                <w:sz w:val="16"/>
-                <w:szCs w:val="16"/>
-                <w:lang w:val="en-US"/>
-              </w:rPr>
-              <w:t xml:space="preserve">                            const AIDFieldName: String;</w:t>
-            </w:r>
-          </w:p>
-          <w:p>
-            <w:pPr>
-              <w:rPr>
-                <w:rFonts w:ascii="Courier New" w:hAnsi="Courier New" w:cs="Courier New"/>
-                <w:sz w:val="16"/>
-                <w:szCs w:val="16"/>
-                <w:lang w:val="en-US"/>
-              </w:rPr>
-            </w:pPr>
-            <w:r>
-              <w:rPr>
-                <w:rFonts w:ascii="Courier New" w:hAnsi="Courier New" w:cs="Courier New"/>
-                <w:sz w:val="16"/>
-                <w:szCs w:val="16"/>
-                <w:lang w:val="en-US"/>
-              </w:rPr>
-              <w:t xml:space="preserve">                            const AIDValue: Integer = 0): Boolean;</w:t>
-            </w:r>
-          </w:p>
-          <w:p>
-            <w:pPr>
-              <w:rPr>
-                <w:rFonts w:ascii="Courier New" w:hAnsi="Courier New" w:cs="Courier New"/>
-                <w:sz w:val="16"/>
-                <w:szCs w:val="16"/>
-                <w:lang w:val="en-US"/>
-              </w:rPr>
-            </w:pPr>
-            <w:r>
-              <w:rPr>
-                <w:rFonts w:ascii="Courier New" w:hAnsi="Courier New" w:cs="Courier New"/>
-                <w:sz w:val="16"/>
-                <w:szCs w:val="16"/>
-                <w:lang w:val="en-US"/>
-              </w:rPr>
-              <w:t>function IsValueInTableNotMatchInt32ID(const ATableName, AFieldName: String;</w:t>
-            </w:r>
-          </w:p>
-          <w:p>
-            <w:pPr>
-              <w:rPr>
-                <w:rFonts w:ascii="Courier New" w:hAnsi="Courier New" w:cs="Courier New"/>
-                <w:sz w:val="16"/>
-                <w:szCs w:val="16"/>
-                <w:lang w:val="en-US"/>
-              </w:rPr>
-            </w:pPr>
-            <w:r>
-              <w:rPr>
-                <w:rFonts w:ascii="Courier New" w:hAnsi="Courier New" w:cs="Courier New"/>
-                <w:sz w:val="16"/>
-                <w:szCs w:val="16"/>
-                <w:lang w:val="en-US"/>
-              </w:rPr>
-              <w:t xml:space="preserve">                            const AValue: TDateTime;</w:t>
-            </w:r>
-          </w:p>
-          <w:p>
-            <w:pPr>
-              <w:rPr>
-                <w:rFonts w:ascii="Courier New" w:hAnsi="Courier New" w:cs="Courier New"/>
-                <w:sz w:val="16"/>
-                <w:szCs w:val="16"/>
-                <w:lang w:val="en-US"/>
-              </w:rPr>
-            </w:pPr>
-            <w:r>
-              <w:rPr>
-                <w:rFonts w:ascii="Courier New" w:hAnsi="Courier New" w:cs="Courier New"/>
-                <w:sz w:val="16"/>
-                <w:szCs w:val="16"/>
-                <w:lang w:val="en-US"/>
-              </w:rPr>
-              <w:t xml:space="preserve">                            const AIDFieldName: String;</w:t>
-            </w:r>
-          </w:p>
-          <w:p>
-            <w:pPr>
-              <w:rPr>
-                <w:rFonts w:ascii="Courier New" w:hAnsi="Courier New" w:cs="Courier New"/>
-                <w:sz w:val="16"/>
-                <w:szCs w:val="16"/>
-                <w:lang w:val="en-US"/>
-              </w:rPr>
-            </w:pPr>
-            <w:r>
-              <w:rPr>
-                <w:rFonts w:ascii="Courier New" w:hAnsi="Courier New" w:cs="Courier New"/>
-                <w:sz w:val="16"/>
-                <w:szCs w:val="16"/>
-                <w:lang w:val="en-US"/>
-              </w:rPr>
-              <w:t xml:space="preserve">                            const AIDValue: Integer = 0): Boolean;</w:t>
-            </w:r>
-          </w:p>
-          <w:p>
-            <w:pPr>
-              <w:rPr>
-                <w:rFonts w:ascii="Courier New" w:hAnsi="Courier New" w:cs="Courier New"/>
-                <w:sz w:val="16"/>
-                <w:szCs w:val="16"/>
-                <w:lang w:val="en-US"/>
-              </w:rPr>
-            </w:pPr>
-            <w:r>
-              <w:rPr>
-                <w:rFonts w:ascii="Courier New" w:hAnsi="Courier New" w:cs="Courier New"/>
-                <w:sz w:val="16"/>
-                <w:szCs w:val="16"/>
-                <w:lang w:val="en-US"/>
-              </w:rPr>
-              <w:t>function IsValueInTableNotMatchInt32ID(const ATableName, AFieldName: String;</w:t>
-            </w:r>
-          </w:p>
-          <w:p>
-            <w:pPr>
-              <w:rPr>
-                <w:rFonts w:ascii="Courier New" w:hAnsi="Courier New" w:cs="Courier New"/>
-                <w:sz w:val="16"/>
-                <w:szCs w:val="16"/>
-                <w:lang w:val="en-US"/>
-              </w:rPr>
-            </w:pPr>
-            <w:r>
-              <w:rPr>
-                <w:rFonts w:ascii="Courier New" w:hAnsi="Courier New" w:cs="Courier New"/>
-                <w:sz w:val="16"/>
-                <w:szCs w:val="16"/>
-                <w:lang w:val="en-US"/>
-              </w:rPr>
-              <w:t xml:space="preserve">                            const AValue: String;</w:t>
-            </w:r>
-          </w:p>
-          <w:p>
-            <w:pPr>
-              <w:rPr>
-                <w:rFonts w:ascii="Courier New" w:hAnsi="Courier New" w:cs="Courier New"/>
-                <w:sz w:val="16"/>
-                <w:szCs w:val="16"/>
-                <w:lang w:val="en-US"/>
-              </w:rPr>
-            </w:pPr>
-            <w:r>
-              <w:rPr>
-                <w:rFonts w:ascii="Courier New" w:hAnsi="Courier New" w:cs="Courier New"/>
-                <w:sz w:val="16"/>
-                <w:szCs w:val="16"/>
-                <w:lang w:val="en-US"/>
-              </w:rPr>
-              <w:t xml:space="preserve">                            const AIDFieldName: String;</w:t>
-            </w:r>
-          </w:p>
-          <w:p>
-            <w:pPr>
-              <w:rPr>
-                <w:rFonts w:ascii="Courier New" w:hAnsi="Courier New" w:cs="Courier New"/>
-                <w:sz w:val="16"/>
-                <w:szCs w:val="16"/>
-                <w:lang w:val="en-US"/>
-              </w:rPr>
-            </w:pPr>
-            <w:r>
-              <w:rPr>
-                <w:rFonts w:ascii="Courier New" w:hAnsi="Courier New" w:cs="Courier New"/>
-                <w:sz w:val="16"/>
-                <w:szCs w:val="16"/>
-                <w:lang w:val="en-US"/>
-              </w:rPr>
-              <w:t xml:space="preserve">                            const AIDValue: Integer = 0;</w:t>
-            </w:r>
-          </w:p>
-          <w:p>
-            <w:pPr>
-              <w:rPr>
-                <w:rFonts w:ascii="Courier New" w:hAnsi="Courier New" w:cs="Courier New"/>
-                <w:sz w:val="16"/>
-                <w:szCs w:val="16"/>
-                <w:lang w:val="en-US"/>
-              </w:rPr>
-            </w:pPr>
-            <w:r>
-              <w:rPr>
-                <w:rFonts w:ascii="Courier New" w:hAnsi="Courier New" w:cs="Courier New"/>
-                <w:sz w:val="16"/>
-                <w:szCs w:val="16"/>
-                <w:lang w:val="en-US"/>
-              </w:rPr>
-              <w:t xml:space="preserve">                            const ACaseSensitivity: Boolean = True): Boolean;</w:t>
-            </w:r>
-          </w:p>
-          <w:p>
-            <w:pPr>
-              <w:rPr>
-                <w:rFonts w:ascii="Courier New" w:hAnsi="Courier New" w:cs="Courier New"/>
-                <w:sz w:val="16"/>
-                <w:szCs w:val="16"/>
-                <w:lang w:val="en-US"/>
-              </w:rPr>
-            </w:pPr>
-          </w:p>
-          <w:p>
-            <w:pPr>
-              <w:rPr>
-                <w:rFonts w:ascii="Courier New" w:hAnsi="Courier New" w:cs="Courier New"/>
-                <w:sz w:val="16"/>
-                <w:szCs w:val="16"/>
-                <w:lang w:val="en-US"/>
-              </w:rPr>
-            </w:pPr>
-            <w:r>
-              <w:rPr>
-                <w:rFonts w:ascii="Courier New" w:hAnsi="Courier New" w:cs="Courier New"/>
-                <w:sz w:val="16"/>
-                <w:szCs w:val="16"/>
-                <w:lang w:val="en-US"/>
-              </w:rPr>
-              <w:t>function IsValueInTableNotMatchInt64ID(const ATableName, AFieldName: String;</w:t>
-            </w:r>
-          </w:p>
-          <w:p>
-            <w:pPr>
-              <w:rPr>
-                <w:rFonts w:ascii="Courier New" w:hAnsi="Courier New" w:cs="Courier New"/>
-                <w:sz w:val="16"/>
-                <w:szCs w:val="16"/>
-                <w:lang w:val="en-US"/>
-              </w:rPr>
-            </w:pPr>
-            <w:r>
-              <w:rPr>
-                <w:rFonts w:ascii="Courier New" w:hAnsi="Courier New" w:cs="Courier New"/>
-                <w:sz w:val="16"/>
-                <w:szCs w:val="16"/>
-                <w:lang w:val="en-US"/>
-              </w:rPr>
-              <w:t xml:space="preserve">                            const AValue: Integer;</w:t>
-            </w:r>
-          </w:p>
-          <w:p>
-            <w:pPr>
-              <w:rPr>
-                <w:rFonts w:ascii="Courier New" w:hAnsi="Courier New" w:cs="Courier New"/>
-                <w:sz w:val="16"/>
-                <w:szCs w:val="16"/>
-                <w:lang w:val="en-US"/>
-              </w:rPr>
-            </w:pPr>
-            <w:r>
-              <w:rPr>
-                <w:rFonts w:ascii="Courier New" w:hAnsi="Courier New" w:cs="Courier New"/>
-                <w:sz w:val="16"/>
-                <w:szCs w:val="16"/>
-                <w:lang w:val="en-US"/>
-              </w:rPr>
-              <w:t xml:space="preserve">                            const AIDFieldName: String;</w:t>
-            </w:r>
-          </w:p>
-          <w:p>
-            <w:pPr>
-              <w:rPr>
-                <w:rFonts w:ascii="Courier New" w:hAnsi="Courier New" w:cs="Courier New"/>
-                <w:sz w:val="16"/>
-                <w:szCs w:val="16"/>
-                <w:lang w:val="en-US"/>
-              </w:rPr>
-            </w:pPr>
-            <w:r>
-              <w:rPr>
-                <w:rFonts w:ascii="Courier New" w:hAnsi="Courier New" w:cs="Courier New"/>
-                <w:sz w:val="16"/>
-                <w:szCs w:val="16"/>
-                <w:lang w:val="en-US"/>
-              </w:rPr>
-              <w:t xml:space="preserve">                            const AIDValue: Int64 = 0): Boolean;</w:t>
-            </w:r>
-          </w:p>
-          <w:p>
-            <w:pPr>
-              <w:rPr>
-                <w:rFonts w:ascii="Courier New" w:hAnsi="Courier New" w:cs="Courier New"/>
-                <w:sz w:val="16"/>
-                <w:szCs w:val="16"/>
-                <w:lang w:val="en-US"/>
-              </w:rPr>
-            </w:pPr>
-            <w:r>
-              <w:rPr>
-                <w:rFonts w:ascii="Courier New" w:hAnsi="Courier New" w:cs="Courier New"/>
-                <w:sz w:val="16"/>
-                <w:szCs w:val="16"/>
-                <w:lang w:val="en-US"/>
-              </w:rPr>
-              <w:t>function IsValueInTableNotMatchInt64ID(const ATableName, AFieldName: String;</w:t>
-            </w:r>
-          </w:p>
-          <w:p>
-            <w:pPr>
-              <w:rPr>
-                <w:rFonts w:ascii="Courier New" w:hAnsi="Courier New" w:cs="Courier New"/>
-                <w:sz w:val="16"/>
-                <w:szCs w:val="16"/>
-                <w:lang w:val="en-US"/>
-              </w:rPr>
-            </w:pPr>
-            <w:r>
-              <w:rPr>
-                <w:rFonts w:ascii="Courier New" w:hAnsi="Courier New" w:cs="Courier New"/>
-                <w:sz w:val="16"/>
-                <w:szCs w:val="16"/>
-                <w:lang w:val="en-US"/>
-              </w:rPr>
-              <w:t xml:space="preserve">                            const AValue: Int64;</w:t>
-            </w:r>
-          </w:p>
-          <w:p>
-            <w:pPr>
-              <w:rPr>
-                <w:rFonts w:ascii="Courier New" w:hAnsi="Courier New" w:cs="Courier New"/>
-                <w:sz w:val="16"/>
-                <w:szCs w:val="16"/>
-                <w:lang w:val="en-US"/>
-              </w:rPr>
-            </w:pPr>
-            <w:r>
-              <w:rPr>
-                <w:rFonts w:ascii="Courier New" w:hAnsi="Courier New" w:cs="Courier New"/>
-                <w:sz w:val="16"/>
-                <w:szCs w:val="16"/>
-                <w:lang w:val="en-US"/>
-              </w:rPr>
-              <w:t xml:space="preserve">                            const AIDFieldName: String;</w:t>
-            </w:r>
-          </w:p>
-          <w:p>
-            <w:pPr>
-              <w:rPr>
-                <w:rFonts w:ascii="Courier New" w:hAnsi="Courier New" w:cs="Courier New"/>
-                <w:sz w:val="16"/>
-                <w:szCs w:val="16"/>
-                <w:lang w:val="en-US"/>
-              </w:rPr>
-            </w:pPr>
-            <w:r>
-              <w:rPr>
-                <w:rFonts w:ascii="Courier New" w:hAnsi="Courier New" w:cs="Courier New"/>
-                <w:sz w:val="16"/>
-                <w:szCs w:val="16"/>
-                <w:lang w:val="en-US"/>
-              </w:rPr>
-              <w:t xml:space="preserve">                            const AIDValue: Int64 = 0): Boolean;</w:t>
-            </w:r>
-          </w:p>
-          <w:p>
-            <w:pPr>
-              <w:rPr>
-                <w:rFonts w:ascii="Courier New" w:hAnsi="Courier New" w:cs="Courier New"/>
-                <w:sz w:val="16"/>
-                <w:szCs w:val="16"/>
-                <w:lang w:val="en-US"/>
-              </w:rPr>
-            </w:pPr>
-            <w:r>
-              <w:rPr>
-                <w:rFonts w:ascii="Courier New" w:hAnsi="Courier New" w:cs="Courier New"/>
-                <w:sz w:val="16"/>
-                <w:szCs w:val="16"/>
-                <w:lang w:val="en-US"/>
-              </w:rPr>
-              <w:t>function IsValueInTableNotMatchInt64ID(const ATableName, AFieldName: String;</w:t>
-            </w:r>
-          </w:p>
-          <w:p>
-            <w:pPr>
-              <w:rPr>
-                <w:rFonts w:ascii="Courier New" w:hAnsi="Courier New" w:cs="Courier New"/>
-                <w:sz w:val="16"/>
-                <w:szCs w:val="16"/>
-                <w:lang w:val="en-US"/>
-              </w:rPr>
-            </w:pPr>
-            <w:r>
-              <w:rPr>
-                <w:rFonts w:ascii="Courier New" w:hAnsi="Courier New" w:cs="Courier New"/>
-                <w:sz w:val="16"/>
-                <w:szCs w:val="16"/>
-                <w:lang w:val="en-US"/>
-              </w:rPr>
-              <w:t xml:space="preserve">                            const AValue: TDateTime;</w:t>
-            </w:r>
-          </w:p>
-          <w:p>
-            <w:pPr>
-              <w:rPr>
-                <w:rFonts w:ascii="Courier New" w:hAnsi="Courier New" w:cs="Courier New"/>
-                <w:sz w:val="16"/>
-                <w:szCs w:val="16"/>
-                <w:lang w:val="en-US"/>
-              </w:rPr>
-            </w:pPr>
-            <w:r>
-              <w:rPr>
-                <w:rFonts w:ascii="Courier New" w:hAnsi="Courier New" w:cs="Courier New"/>
-                <w:sz w:val="16"/>
-                <w:szCs w:val="16"/>
-                <w:lang w:val="en-US"/>
-              </w:rPr>
-              <w:t xml:space="preserve">                            const AIDFieldName: String;</w:t>
-            </w:r>
-          </w:p>
-          <w:p>
-            <w:pPr>
-              <w:rPr>
-                <w:rFonts w:ascii="Courier New" w:hAnsi="Courier New" w:cs="Courier New"/>
-                <w:sz w:val="16"/>
-                <w:szCs w:val="16"/>
-                <w:lang w:val="en-US"/>
-              </w:rPr>
-            </w:pPr>
-            <w:r>
-              <w:rPr>
-                <w:rFonts w:ascii="Courier New" w:hAnsi="Courier New" w:cs="Courier New"/>
-                <w:sz w:val="16"/>
-                <w:szCs w:val="16"/>
-                <w:lang w:val="en-US"/>
-              </w:rPr>
-              <w:t xml:space="preserve">                            const AIDValue: Int64 = 0): Boolean;</w:t>
-            </w:r>
-          </w:p>
-          <w:p>
-            <w:pPr>
-              <w:rPr>
-                <w:rFonts w:ascii="Courier New" w:hAnsi="Courier New" w:cs="Courier New"/>
-                <w:sz w:val="16"/>
-                <w:szCs w:val="16"/>
-                <w:lang w:val="en-US"/>
-              </w:rPr>
-            </w:pPr>
-            <w:r>
-              <w:rPr>
-                <w:rFonts w:ascii="Courier New" w:hAnsi="Courier New" w:cs="Courier New"/>
-                <w:sz w:val="16"/>
-                <w:szCs w:val="16"/>
-                <w:lang w:val="en-US"/>
-              </w:rPr>
-              <w:t>function IsValueInTableNotMatchInt64ID(const ATableName, AFieldName: String;</w:t>
-            </w:r>
-          </w:p>
-          <w:p>
-            <w:pPr>
-              <w:rPr>
-                <w:rFonts w:ascii="Courier New" w:hAnsi="Courier New" w:cs="Courier New"/>
-                <w:sz w:val="16"/>
-                <w:szCs w:val="16"/>
-                <w:lang w:val="en-US"/>
-              </w:rPr>
-            </w:pPr>
-            <w:r>
-              <w:rPr>
-                <w:rFonts w:ascii="Courier New" w:hAnsi="Courier New" w:cs="Courier New"/>
-                <w:sz w:val="16"/>
-                <w:szCs w:val="16"/>
-                <w:lang w:val="en-US"/>
-              </w:rPr>
-              <w:t xml:space="preserve">                            const AValue: String;</w:t>
-            </w:r>
-          </w:p>
-          <w:p>
-            <w:pPr>
-              <w:rPr>
-                <w:rFonts w:ascii="Courier New" w:hAnsi="Courier New" w:cs="Courier New"/>
-                <w:sz w:val="16"/>
-                <w:szCs w:val="16"/>
-                <w:lang w:val="en-US"/>
-              </w:rPr>
-            </w:pPr>
-            <w:r>
-              <w:rPr>
-                <w:rFonts w:ascii="Courier New" w:hAnsi="Courier New" w:cs="Courier New"/>
-                <w:sz w:val="16"/>
-                <w:szCs w:val="16"/>
-                <w:lang w:val="en-US"/>
-              </w:rPr>
-              <w:t xml:space="preserve">                            const AIDFieldName: String;</w:t>
-            </w:r>
-          </w:p>
-          <w:p>
-            <w:pPr>
-              <w:rPr>
-                <w:rFonts w:ascii="Courier New" w:hAnsi="Courier New" w:cs="Courier New"/>
-                <w:sz w:val="16"/>
-                <w:szCs w:val="16"/>
-                <w:lang w:val="en-US"/>
-              </w:rPr>
-            </w:pPr>
-            <w:r>
-              <w:rPr>
-                <w:rFonts w:ascii="Courier New" w:hAnsi="Courier New" w:cs="Courier New"/>
-                <w:sz w:val="16"/>
-                <w:szCs w:val="16"/>
-                <w:lang w:val="en-US"/>
-              </w:rPr>
-              <w:t xml:space="preserve">                            const AIDValue: Int64 = 0;</w:t>
-            </w:r>
-          </w:p>
-          <w:p>
-            <w:pPr>
-              <w:rPr>
-                <w:rFonts w:ascii="Courier New" w:hAnsi="Courier New" w:cs="Courier New"/>
-                <w:sz w:val="16"/>
-                <w:szCs w:val="16"/>
-                <w:lang w:val="en-US"/>
-              </w:rPr>
-            </w:pPr>
-            <w:r>
-              <w:rPr>
-                <w:rFonts w:ascii="Courier New" w:hAnsi="Courier New" w:cs="Courier New"/>
-                <w:sz w:val="16"/>
-                <w:szCs w:val="16"/>
-                <w:lang w:val="en-US"/>
-              </w:rPr>
-              <w:t xml:space="preserve">                            const ACaseSensitivity: Boolean = True): Boolean;     </w:t>
-            </w:r>
+              <w:lastRenderedPageBreak/>
+              <w:t>procedure UpdateInt32</w:t>
+            </w:r>
+            <w:proofErr w:type="gramStart"/>
+            <w:r>
+              <w:rPr>
+                <w:rFonts w:ascii="Courier New" w:hAnsi="Courier New" w:cs="Courier New"/>
+                <w:sz w:val="16"/>
+                <w:szCs w:val="16"/>
+                <w:lang w:val="en-US"/>
+              </w:rPr>
+              <w:t>ID(</w:t>
+            </w:r>
+            <w:proofErr w:type="gramEnd"/>
+            <w:r>
+              <w:rPr>
+                <w:rFonts w:ascii="Courier New" w:hAnsi="Courier New" w:cs="Courier New"/>
+                <w:sz w:val="16"/>
+                <w:szCs w:val="16"/>
+                <w:lang w:val="en-US"/>
+              </w:rPr>
+              <w:t>const ATableName, AFieldName, AIDFieldName: String;</w:t>
+            </w:r>
+          </w:p>
+          <w:p>
+            <w:pPr>
+              <w:rPr>
+                <w:rFonts w:ascii="Courier New" w:hAnsi="Courier New" w:cs="Courier New"/>
+                <w:sz w:val="16"/>
+                <w:szCs w:val="16"/>
+                <w:lang w:val="en-US"/>
+              </w:rPr>
+            </w:pPr>
+            <w:r>
+              <w:rPr>
+                <w:rFonts w:ascii="Courier New" w:hAnsi="Courier New" w:cs="Courier New"/>
+                <w:sz w:val="16"/>
+                <w:szCs w:val="16"/>
+                <w:lang w:val="en-US"/>
+              </w:rPr>
+              <w:t xml:space="preserve">                     const AIDValue: Integer;</w:t>
+            </w:r>
+          </w:p>
+          <w:p>
+            <w:pPr>
+              <w:rPr>
+                <w:rFonts w:ascii="Courier New" w:hAnsi="Courier New" w:cs="Courier New"/>
+                <w:sz w:val="16"/>
+                <w:szCs w:val="16"/>
+                <w:lang w:val="en-US"/>
+              </w:rPr>
+            </w:pPr>
+            <w:r>
+              <w:rPr>
+                <w:rFonts w:ascii="Courier New" w:hAnsi="Courier New" w:cs="Courier New"/>
+                <w:sz w:val="16"/>
+                <w:szCs w:val="16"/>
+                <w:lang w:val="en-US"/>
+              </w:rPr>
+              <w:t xml:space="preserve">                     const ANewValue: Integer);</w:t>
+            </w:r>
+          </w:p>
+          <w:p>
+            <w:pPr>
+              <w:rPr>
+                <w:rFonts w:ascii="Courier New" w:hAnsi="Courier New" w:cs="Courier New"/>
+                <w:sz w:val="16"/>
+                <w:szCs w:val="16"/>
+                <w:lang w:val="en-US"/>
+              </w:rPr>
+            </w:pPr>
+            <w:r>
+              <w:rPr>
+                <w:rFonts w:ascii="Courier New" w:hAnsi="Courier New" w:cs="Courier New"/>
+                <w:sz w:val="16"/>
+                <w:szCs w:val="16"/>
+                <w:lang w:val="en-US"/>
+              </w:rPr>
+              <w:t>procedure UpdateInt32</w:t>
+            </w:r>
+            <w:proofErr w:type="gramStart"/>
+            <w:r>
+              <w:rPr>
+                <w:rFonts w:ascii="Courier New" w:hAnsi="Courier New" w:cs="Courier New"/>
+                <w:sz w:val="16"/>
+                <w:szCs w:val="16"/>
+                <w:lang w:val="en-US"/>
+              </w:rPr>
+              <w:t>ID(</w:t>
+            </w:r>
+            <w:proofErr w:type="gramEnd"/>
+            <w:r>
+              <w:rPr>
+                <w:rFonts w:ascii="Courier New" w:hAnsi="Courier New" w:cs="Courier New"/>
+                <w:sz w:val="16"/>
+                <w:szCs w:val="16"/>
+                <w:lang w:val="en-US"/>
+              </w:rPr>
+              <w:t>const ATableName, AFieldName, AIDFieldName: String;</w:t>
+            </w:r>
+          </w:p>
+          <w:p>
+            <w:pPr>
+              <w:rPr>
+                <w:rFonts w:ascii="Courier New" w:hAnsi="Courier New" w:cs="Courier New"/>
+                <w:sz w:val="16"/>
+                <w:szCs w:val="16"/>
+                <w:lang w:val="en-US"/>
+              </w:rPr>
+            </w:pPr>
+            <w:r>
+              <w:rPr>
+                <w:rFonts w:ascii="Courier New" w:hAnsi="Courier New" w:cs="Courier New"/>
+                <w:sz w:val="16"/>
+                <w:szCs w:val="16"/>
+                <w:lang w:val="en-US"/>
+              </w:rPr>
+              <w:t xml:space="preserve">                     const AIDValue: Integer;</w:t>
+            </w:r>
+          </w:p>
+          <w:p>
+            <w:pPr>
+              <w:rPr>
+                <w:rFonts w:ascii="Courier New" w:hAnsi="Courier New" w:cs="Courier New"/>
+                <w:sz w:val="16"/>
+                <w:szCs w:val="16"/>
+                <w:lang w:val="en-US"/>
+              </w:rPr>
+            </w:pPr>
+            <w:r>
+              <w:rPr>
+                <w:rFonts w:ascii="Courier New" w:hAnsi="Courier New" w:cs="Courier New"/>
+                <w:sz w:val="16"/>
+                <w:szCs w:val="16"/>
+                <w:lang w:val="en-US"/>
+              </w:rPr>
+              <w:t xml:space="preserve">                     const ANewValue: Int64);</w:t>
+            </w:r>
+          </w:p>
+          <w:p>
+            <w:pPr>
+              <w:rPr>
+                <w:rFonts w:ascii="Courier New" w:hAnsi="Courier New" w:cs="Courier New"/>
+                <w:sz w:val="16"/>
+                <w:szCs w:val="16"/>
+                <w:lang w:val="en-US"/>
+              </w:rPr>
+            </w:pPr>
+            <w:r>
+              <w:rPr>
+                <w:rFonts w:ascii="Courier New" w:hAnsi="Courier New" w:cs="Courier New"/>
+                <w:sz w:val="16"/>
+                <w:szCs w:val="16"/>
+                <w:lang w:val="en-US"/>
+              </w:rPr>
+              <w:t>procedure UpdateInt32</w:t>
+            </w:r>
+            <w:proofErr w:type="gramStart"/>
+            <w:r>
+              <w:rPr>
+                <w:rFonts w:ascii="Courier New" w:hAnsi="Courier New" w:cs="Courier New"/>
+                <w:sz w:val="16"/>
+                <w:szCs w:val="16"/>
+                <w:lang w:val="en-US"/>
+              </w:rPr>
+              <w:t>ID(</w:t>
+            </w:r>
+            <w:proofErr w:type="gramEnd"/>
+            <w:r>
+              <w:rPr>
+                <w:rFonts w:ascii="Courier New" w:hAnsi="Courier New" w:cs="Courier New"/>
+                <w:sz w:val="16"/>
+                <w:szCs w:val="16"/>
+                <w:lang w:val="en-US"/>
+              </w:rPr>
+              <w:t>const ATableName, AFieldName, AIDFieldName: String;</w:t>
+            </w:r>
+          </w:p>
+          <w:p>
+            <w:pPr>
+              <w:rPr>
+                <w:rFonts w:ascii="Courier New" w:hAnsi="Courier New" w:cs="Courier New"/>
+                <w:sz w:val="16"/>
+                <w:szCs w:val="16"/>
+                <w:lang w:val="en-US"/>
+              </w:rPr>
+            </w:pPr>
+            <w:r>
+              <w:rPr>
+                <w:rFonts w:ascii="Courier New" w:hAnsi="Courier New" w:cs="Courier New"/>
+                <w:sz w:val="16"/>
+                <w:szCs w:val="16"/>
+                <w:lang w:val="en-US"/>
+              </w:rPr>
+              <w:t xml:space="preserve">                     const AIDValue: Integer;</w:t>
+            </w:r>
+          </w:p>
+          <w:p>
+            <w:pPr>
+              <w:rPr>
+                <w:rFonts w:ascii="Courier New" w:hAnsi="Courier New" w:cs="Courier New"/>
+                <w:sz w:val="16"/>
+                <w:szCs w:val="16"/>
+                <w:lang w:val="en-US"/>
+              </w:rPr>
+            </w:pPr>
+            <w:r>
+              <w:rPr>
+                <w:rFonts w:ascii="Courier New" w:hAnsi="Courier New" w:cs="Courier New"/>
+                <w:sz w:val="16"/>
+                <w:szCs w:val="16"/>
+                <w:lang w:val="en-US"/>
+              </w:rPr>
+              <w:t xml:space="preserve">                     const ANewValue: TDateTime);</w:t>
+            </w:r>
+          </w:p>
+          <w:p>
+            <w:pPr>
+              <w:rPr>
+                <w:rFonts w:ascii="Courier New" w:hAnsi="Courier New" w:cs="Courier New"/>
+                <w:sz w:val="16"/>
+                <w:szCs w:val="16"/>
+                <w:lang w:val="en-US"/>
+              </w:rPr>
+            </w:pPr>
+            <w:r>
+              <w:rPr>
+                <w:rFonts w:ascii="Courier New" w:hAnsi="Courier New" w:cs="Courier New"/>
+                <w:sz w:val="16"/>
+                <w:szCs w:val="16"/>
+                <w:lang w:val="en-US"/>
+              </w:rPr>
+              <w:t>procedure UpdateInt32</w:t>
+            </w:r>
+            <w:proofErr w:type="gramStart"/>
+            <w:r>
+              <w:rPr>
+                <w:rFonts w:ascii="Courier New" w:hAnsi="Courier New" w:cs="Courier New"/>
+                <w:sz w:val="16"/>
+                <w:szCs w:val="16"/>
+                <w:lang w:val="en-US"/>
+              </w:rPr>
+              <w:t>ID(</w:t>
+            </w:r>
+            <w:proofErr w:type="gramEnd"/>
+            <w:r>
+              <w:rPr>
+                <w:rFonts w:ascii="Courier New" w:hAnsi="Courier New" w:cs="Courier New"/>
+                <w:sz w:val="16"/>
+                <w:szCs w:val="16"/>
+                <w:lang w:val="en-US"/>
+              </w:rPr>
+              <w:t>const ATableName, AFieldName, AIDFieldName: String;</w:t>
+            </w:r>
+          </w:p>
+          <w:p>
+            <w:pPr>
+              <w:rPr>
+                <w:rFonts w:ascii="Courier New" w:hAnsi="Courier New" w:cs="Courier New"/>
+                <w:sz w:val="16"/>
+                <w:szCs w:val="16"/>
+                <w:lang w:val="en-US"/>
+              </w:rPr>
+            </w:pPr>
+            <w:r>
+              <w:rPr>
+                <w:rFonts w:ascii="Courier New" w:hAnsi="Courier New" w:cs="Courier New"/>
+                <w:sz w:val="16"/>
+                <w:szCs w:val="16"/>
+                <w:lang w:val="en-US"/>
+              </w:rPr>
+              <w:t xml:space="preserve">                     const AIDValue: Integer;</w:t>
+            </w:r>
+          </w:p>
+          <w:p>
+            <w:pPr>
+              <w:rPr>
+                <w:rFonts w:ascii="Courier New" w:hAnsi="Courier New" w:cs="Courier New"/>
+                <w:sz w:val="16"/>
+                <w:szCs w:val="16"/>
+                <w:lang w:val="en-US"/>
+              </w:rPr>
+            </w:pPr>
+            <w:r>
+              <w:rPr>
+                <w:rFonts w:ascii="Courier New" w:hAnsi="Courier New" w:cs="Courier New"/>
+                <w:sz w:val="16"/>
+                <w:szCs w:val="16"/>
+                <w:lang w:val="en-US"/>
+              </w:rPr>
+              <w:t xml:space="preserve">                     const ANewValue: String);</w:t>
+            </w:r>
+          </w:p>
+          <w:p>
+            <w:pPr>
+              <w:rPr>
+                <w:rFonts w:ascii="Courier New" w:hAnsi="Courier New" w:cs="Courier New"/>
+                <w:sz w:val="16"/>
+                <w:szCs w:val="16"/>
+                <w:lang w:val="en-US"/>
+              </w:rPr>
+            </w:pPr>
+          </w:p>
+          <w:p>
+            <w:pPr>
+              <w:rPr>
+                <w:rFonts w:ascii="Courier New" w:hAnsi="Courier New" w:cs="Courier New"/>
+                <w:sz w:val="16"/>
+                <w:szCs w:val="16"/>
+                <w:lang w:val="en-US"/>
+              </w:rPr>
+            </w:pPr>
+            <w:r>
+              <w:rPr>
+                <w:rFonts w:ascii="Courier New" w:hAnsi="Courier New" w:cs="Courier New"/>
+                <w:sz w:val="16"/>
+                <w:szCs w:val="16"/>
+                <w:lang w:val="en-US"/>
+              </w:rPr>
+              <w:t>procedure UpdateInt64</w:t>
+            </w:r>
+            <w:proofErr w:type="gramStart"/>
+            <w:r>
+              <w:rPr>
+                <w:rFonts w:ascii="Courier New" w:hAnsi="Courier New" w:cs="Courier New"/>
+                <w:sz w:val="16"/>
+                <w:szCs w:val="16"/>
+                <w:lang w:val="en-US"/>
+              </w:rPr>
+              <w:t>ID(</w:t>
+            </w:r>
+            <w:proofErr w:type="gramEnd"/>
+            <w:r>
+              <w:rPr>
+                <w:rFonts w:ascii="Courier New" w:hAnsi="Courier New" w:cs="Courier New"/>
+                <w:sz w:val="16"/>
+                <w:szCs w:val="16"/>
+                <w:lang w:val="en-US"/>
+              </w:rPr>
+              <w:t>const ATableName, AFieldName, AIDFieldName: String;</w:t>
+            </w:r>
+          </w:p>
+          <w:p>
+            <w:pPr>
+              <w:rPr>
+                <w:rFonts w:ascii="Courier New" w:hAnsi="Courier New" w:cs="Courier New"/>
+                <w:sz w:val="16"/>
+                <w:szCs w:val="16"/>
+                <w:lang w:val="en-US"/>
+              </w:rPr>
+            </w:pPr>
+            <w:r>
+              <w:rPr>
+                <w:rFonts w:ascii="Courier New" w:hAnsi="Courier New" w:cs="Courier New"/>
+                <w:sz w:val="16"/>
+                <w:szCs w:val="16"/>
+                <w:lang w:val="en-US"/>
+              </w:rPr>
+              <w:t xml:space="preserve">                     const AIDValue: Int64;</w:t>
+            </w:r>
+          </w:p>
+          <w:p>
+            <w:pPr>
+              <w:rPr>
+                <w:rFonts w:ascii="Courier New" w:hAnsi="Courier New" w:cs="Courier New"/>
+                <w:sz w:val="16"/>
+                <w:szCs w:val="16"/>
+                <w:lang w:val="en-US"/>
+              </w:rPr>
+            </w:pPr>
+            <w:r>
+              <w:rPr>
+                <w:rFonts w:ascii="Courier New" w:hAnsi="Courier New" w:cs="Courier New"/>
+                <w:sz w:val="16"/>
+                <w:szCs w:val="16"/>
+                <w:lang w:val="en-US"/>
+              </w:rPr>
+              <w:t xml:space="preserve">                     const ANewValue: Integer);</w:t>
+            </w:r>
+          </w:p>
+          <w:p>
+            <w:pPr>
+              <w:rPr>
+                <w:rFonts w:ascii="Courier New" w:hAnsi="Courier New" w:cs="Courier New"/>
+                <w:sz w:val="16"/>
+                <w:szCs w:val="16"/>
+                <w:lang w:val="en-US"/>
+              </w:rPr>
+            </w:pPr>
+            <w:r>
+              <w:rPr>
+                <w:rFonts w:ascii="Courier New" w:hAnsi="Courier New" w:cs="Courier New"/>
+                <w:sz w:val="16"/>
+                <w:szCs w:val="16"/>
+                <w:lang w:val="en-US"/>
+              </w:rPr>
+              <w:t>procedure UpdateInt64</w:t>
+            </w:r>
+            <w:proofErr w:type="gramStart"/>
+            <w:r>
+              <w:rPr>
+                <w:rFonts w:ascii="Courier New" w:hAnsi="Courier New" w:cs="Courier New"/>
+                <w:sz w:val="16"/>
+                <w:szCs w:val="16"/>
+                <w:lang w:val="en-US"/>
+              </w:rPr>
+              <w:t>ID(</w:t>
+            </w:r>
+            <w:proofErr w:type="gramEnd"/>
+            <w:r>
+              <w:rPr>
+                <w:rFonts w:ascii="Courier New" w:hAnsi="Courier New" w:cs="Courier New"/>
+                <w:sz w:val="16"/>
+                <w:szCs w:val="16"/>
+                <w:lang w:val="en-US"/>
+              </w:rPr>
+              <w:t>const ATableName, AFieldName, AIDFieldName: String;</w:t>
+            </w:r>
+          </w:p>
+          <w:p>
+            <w:pPr>
+              <w:rPr>
+                <w:rFonts w:ascii="Courier New" w:hAnsi="Courier New" w:cs="Courier New"/>
+                <w:sz w:val="16"/>
+                <w:szCs w:val="16"/>
+                <w:lang w:val="en-US"/>
+              </w:rPr>
+            </w:pPr>
+            <w:r>
+              <w:rPr>
+                <w:rFonts w:ascii="Courier New" w:hAnsi="Courier New" w:cs="Courier New"/>
+                <w:sz w:val="16"/>
+                <w:szCs w:val="16"/>
+                <w:lang w:val="en-US"/>
+              </w:rPr>
+              <w:t xml:space="preserve">                     const AIDValue: Int64;</w:t>
+            </w:r>
+          </w:p>
+          <w:p>
+            <w:pPr>
+              <w:rPr>
+                <w:rFonts w:ascii="Courier New" w:hAnsi="Courier New" w:cs="Courier New"/>
+                <w:sz w:val="16"/>
+                <w:szCs w:val="16"/>
+                <w:lang w:val="en-US"/>
+              </w:rPr>
+            </w:pPr>
+            <w:r>
+              <w:rPr>
+                <w:rFonts w:ascii="Courier New" w:hAnsi="Courier New" w:cs="Courier New"/>
+                <w:sz w:val="16"/>
+                <w:szCs w:val="16"/>
+                <w:lang w:val="en-US"/>
+              </w:rPr>
+              <w:t xml:space="preserve">                     const ANewValue: Int64);</w:t>
+            </w:r>
+          </w:p>
+          <w:p>
+            <w:pPr>
+              <w:rPr>
+                <w:rFonts w:ascii="Courier New" w:hAnsi="Courier New" w:cs="Courier New"/>
+                <w:sz w:val="16"/>
+                <w:szCs w:val="16"/>
+                <w:lang w:val="en-US"/>
+              </w:rPr>
+            </w:pPr>
+            <w:r>
+              <w:rPr>
+                <w:rFonts w:ascii="Courier New" w:hAnsi="Courier New" w:cs="Courier New"/>
+                <w:sz w:val="16"/>
+                <w:szCs w:val="16"/>
+                <w:lang w:val="en-US"/>
+              </w:rPr>
+              <w:t>procedure UpdateInt64</w:t>
+            </w:r>
+            <w:proofErr w:type="gramStart"/>
+            <w:r>
+              <w:rPr>
+                <w:rFonts w:ascii="Courier New" w:hAnsi="Courier New" w:cs="Courier New"/>
+                <w:sz w:val="16"/>
+                <w:szCs w:val="16"/>
+                <w:lang w:val="en-US"/>
+              </w:rPr>
+              <w:t>ID(</w:t>
+            </w:r>
+            <w:proofErr w:type="gramEnd"/>
+            <w:r>
+              <w:rPr>
+                <w:rFonts w:ascii="Courier New" w:hAnsi="Courier New" w:cs="Courier New"/>
+                <w:sz w:val="16"/>
+                <w:szCs w:val="16"/>
+                <w:lang w:val="en-US"/>
+              </w:rPr>
+              <w:t>const ATableName, AFieldName, AIDFieldName: String;</w:t>
+            </w:r>
+          </w:p>
+          <w:p>
+            <w:pPr>
+              <w:rPr>
+                <w:rFonts w:ascii="Courier New" w:hAnsi="Courier New" w:cs="Courier New"/>
+                <w:sz w:val="16"/>
+                <w:szCs w:val="16"/>
+                <w:lang w:val="en-US"/>
+              </w:rPr>
+            </w:pPr>
+            <w:r>
+              <w:rPr>
+                <w:rFonts w:ascii="Courier New" w:hAnsi="Courier New" w:cs="Courier New"/>
+                <w:sz w:val="16"/>
+                <w:szCs w:val="16"/>
+                <w:lang w:val="en-US"/>
+              </w:rPr>
+              <w:t xml:space="preserve">                     const AIDValue: Int64;</w:t>
+            </w:r>
+          </w:p>
+          <w:p>
+            <w:pPr>
+              <w:rPr>
+                <w:rFonts w:ascii="Courier New" w:hAnsi="Courier New" w:cs="Courier New"/>
+                <w:sz w:val="16"/>
+                <w:szCs w:val="16"/>
+                <w:lang w:val="en-US"/>
+              </w:rPr>
+            </w:pPr>
+            <w:r>
+              <w:rPr>
+                <w:rFonts w:ascii="Courier New" w:hAnsi="Courier New" w:cs="Courier New"/>
+                <w:sz w:val="16"/>
+                <w:szCs w:val="16"/>
+                <w:lang w:val="en-US"/>
+              </w:rPr>
+              <w:t xml:space="preserve">                     const ANewValue: TDateTime);</w:t>
+            </w:r>
+          </w:p>
+          <w:p>
+            <w:pPr>
+              <w:rPr>
+                <w:rFonts w:ascii="Courier New" w:hAnsi="Courier New" w:cs="Courier New"/>
+                <w:sz w:val="16"/>
+                <w:szCs w:val="16"/>
+                <w:lang w:val="en-US"/>
+              </w:rPr>
+            </w:pPr>
+            <w:r>
+              <w:rPr>
+                <w:rFonts w:ascii="Courier New" w:hAnsi="Courier New" w:cs="Courier New"/>
+                <w:sz w:val="16"/>
+                <w:szCs w:val="16"/>
+                <w:lang w:val="en-US"/>
+              </w:rPr>
+              <w:t>procedure UpdateInt64</w:t>
+            </w:r>
+            <w:proofErr w:type="gramStart"/>
+            <w:r>
+              <w:rPr>
+                <w:rFonts w:ascii="Courier New" w:hAnsi="Courier New" w:cs="Courier New"/>
+                <w:sz w:val="16"/>
+                <w:szCs w:val="16"/>
+                <w:lang w:val="en-US"/>
+              </w:rPr>
+              <w:t>ID(</w:t>
+            </w:r>
+            <w:proofErr w:type="gramEnd"/>
+            <w:r>
+              <w:rPr>
+                <w:rFonts w:ascii="Courier New" w:hAnsi="Courier New" w:cs="Courier New"/>
+                <w:sz w:val="16"/>
+                <w:szCs w:val="16"/>
+                <w:lang w:val="en-US"/>
+              </w:rPr>
+              <w:t>const ATableName, AFieldName, AIDFieldName: String;</w:t>
+            </w:r>
+          </w:p>
+          <w:p>
+            <w:pPr>
+              <w:rPr>
+                <w:rFonts w:ascii="Courier New" w:hAnsi="Courier New" w:cs="Courier New"/>
+                <w:sz w:val="16"/>
+                <w:szCs w:val="16"/>
+                <w:lang w:val="en-US"/>
+              </w:rPr>
+            </w:pPr>
+            <w:r>
+              <w:rPr>
+                <w:rFonts w:ascii="Courier New" w:hAnsi="Courier New" w:cs="Courier New"/>
+                <w:sz w:val="16"/>
+                <w:szCs w:val="16"/>
+                <w:lang w:val="en-US"/>
+              </w:rPr>
+              <w:t xml:space="preserve">                     const AIDValue: Int64;</w:t>
+            </w:r>
+          </w:p>
+          <w:p>
+            <w:pPr>
+              <w:rPr>
+                <w:rFonts w:ascii="Courier New" w:hAnsi="Courier New" w:cs="Courier New"/>
+                <w:sz w:val="16"/>
+                <w:szCs w:val="16"/>
+                <w:lang w:val="en-US"/>
+              </w:rPr>
+            </w:pPr>
+            <w:r>
+              <w:rPr>
+                <w:rFonts w:ascii="Courier New" w:hAnsi="Courier New" w:cs="Courier New"/>
+                <w:sz w:val="16"/>
+                <w:szCs w:val="16"/>
+                <w:lang w:val="en-US"/>
+              </w:rPr>
+              <w:t xml:space="preserve">                     const ANewValue: String</w:t>
+            </w:r>
+            <w:proofErr w:type="gramStart"/>
+            <w:r>
+              <w:rPr>
+                <w:rFonts w:ascii="Courier New" w:hAnsi="Courier New" w:cs="Courier New"/>
+                <w:sz w:val="16"/>
+                <w:szCs w:val="16"/>
+                <w:lang w:val="en-US"/>
+              </w:rPr>
+              <w:t xml:space="preserve">);   </w:t>
+            </w:r>
+            <w:proofErr w:type="gramEnd"/>
           </w:p>
         </w:tc>
         <w:tc>
@@ -3735,8 +4108,963 @@
                 <w:sz w:val="16"/>
                 <w:szCs w:val="16"/>
               </w:rPr>
+              <w:t xml:space="preserve">Записывает в поле </w:t>
+            </w:r>
+            <w:r>
+              <w:rPr>
+                <w:rFonts w:ascii="Courier New" w:hAnsi="Courier New" w:cs="Courier New"/>
+                <w:sz w:val="16"/>
+                <w:szCs w:val="16"/>
+                <w:lang w:val="en-US"/>
+              </w:rPr>
+              <w:t>AFieldName</w:t>
+            </w:r>
+            <w:r>
+              <w:rPr>
+                <w:rFonts w:cstheme="minorHAnsi"/>
+                <w:sz w:val="16"/>
+                <w:szCs w:val="16"/>
+              </w:rPr>
+              <w:t xml:space="preserve"> таблицы </w:t>
+            </w:r>
+            <w:r>
+              <w:rPr>
+                <w:rFonts w:ascii="Courier New" w:hAnsi="Courier New" w:cs="Courier New"/>
+                <w:sz w:val="16"/>
+                <w:szCs w:val="16"/>
+                <w:lang w:val="en-US"/>
+              </w:rPr>
+              <w:t>ATableName</w:t>
+            </w:r>
+            <w:r>
+              <w:rPr>
+                <w:rFonts w:cstheme="minorHAnsi"/>
+                <w:sz w:val="16"/>
+                <w:szCs w:val="16"/>
+              </w:rPr>
+              <w:t xml:space="preserve"> значение </w:t>
+            </w:r>
+            <w:r>
+              <w:rPr>
+                <w:rFonts w:ascii="Courier New" w:hAnsi="Courier New" w:cs="Courier New"/>
+                <w:sz w:val="16"/>
+                <w:szCs w:val="16"/>
+                <w:lang w:val="en-US"/>
+              </w:rPr>
+              <w:t>ANewValue</w:t>
+            </w:r>
+            <w:r>
+              <w:rPr>
+                <w:rFonts w:cstheme="minorHAnsi"/>
+                <w:sz w:val="16"/>
+                <w:szCs w:val="16"/>
+              </w:rPr>
+              <w:t xml:space="preserve"> в строку, для которой значение идентификатора в поле </w:t>
+            </w:r>
+            <w:r>
+              <w:rPr>
+                <w:rFonts w:ascii="Courier New" w:hAnsi="Courier New" w:cs="Courier New"/>
+                <w:sz w:val="16"/>
+                <w:szCs w:val="16"/>
+                <w:lang w:val="en-US"/>
+              </w:rPr>
+              <w:t>AIDFieldName</w:t>
+            </w:r>
+            <w:r>
+              <w:rPr>
+                <w:rFonts w:cstheme="minorHAnsi"/>
+                <w:sz w:val="16"/>
+                <w:szCs w:val="16"/>
+              </w:rPr>
+              <w:t xml:space="preserve"> </w:t>
+            </w:r>
+            <w:proofErr w:type="gramStart"/>
+            <w:r>
+              <w:rPr>
+                <w:rFonts w:cstheme="minorHAnsi"/>
+                <w:sz w:val="16"/>
+                <w:szCs w:val="16"/>
+              </w:rPr>
+              <w:t xml:space="preserve">равно  </w:t>
+            </w:r>
+            <w:r>
+              <w:rPr>
+                <w:rFonts w:ascii="Courier New" w:hAnsi="Courier New" w:cs="Courier New"/>
+                <w:sz w:val="16"/>
+                <w:szCs w:val="16"/>
+                <w:lang w:val="en-US"/>
+              </w:rPr>
+              <w:t>AIDValue</w:t>
+            </w:r>
+            <w:proofErr w:type="gramEnd"/>
+          </w:p>
+        </w:tc>
+      </w:tr>
+      <w:tr>
+        <w:tc>
+          <w:tcPr>
+            <w:tcW w:w="8359" w:type="dxa"/>
+          </w:tcPr>
+          <w:p>
+            <w:pPr>
+              <w:rPr>
+                <w:rFonts w:ascii="Courier New" w:hAnsi="Courier New" w:cs="Courier New"/>
+                <w:sz w:val="16"/>
+                <w:szCs w:val="16"/>
+                <w:lang w:val="en-US"/>
+              </w:rPr>
+            </w:pPr>
+            <w:r>
+              <w:rPr>
+                <w:rFonts w:ascii="Courier New" w:hAnsi="Courier New" w:cs="Courier New"/>
+                <w:sz w:val="16"/>
+                <w:szCs w:val="16"/>
+                <w:lang w:val="en-US"/>
+              </w:rPr>
+              <w:t>function IsValueInTableNotMatchInt32</w:t>
+            </w:r>
+            <w:proofErr w:type="gramStart"/>
+            <w:r>
+              <w:rPr>
+                <w:rFonts w:ascii="Courier New" w:hAnsi="Courier New" w:cs="Courier New"/>
+                <w:sz w:val="16"/>
+                <w:szCs w:val="16"/>
+                <w:lang w:val="en-US"/>
+              </w:rPr>
+              <w:t>ID(</w:t>
+            </w:r>
+            <w:proofErr w:type="gramEnd"/>
+            <w:r>
+              <w:rPr>
+                <w:rFonts w:ascii="Courier New" w:hAnsi="Courier New" w:cs="Courier New"/>
+                <w:sz w:val="16"/>
+                <w:szCs w:val="16"/>
+                <w:lang w:val="en-US"/>
+              </w:rPr>
+              <w:t>const ATableName, AFieldName: String;</w:t>
+            </w:r>
+          </w:p>
+          <w:p>
+            <w:pPr>
+              <w:rPr>
+                <w:rFonts w:ascii="Courier New" w:hAnsi="Courier New" w:cs="Courier New"/>
+                <w:sz w:val="16"/>
+                <w:szCs w:val="16"/>
+                <w:lang w:val="en-US"/>
+              </w:rPr>
+            </w:pPr>
+            <w:r>
+              <w:rPr>
+                <w:rFonts w:ascii="Courier New" w:hAnsi="Courier New" w:cs="Courier New"/>
+                <w:sz w:val="16"/>
+                <w:szCs w:val="16"/>
+                <w:lang w:val="en-US"/>
+              </w:rPr>
+              <w:t xml:space="preserve">                            const AValue: Integer;</w:t>
+            </w:r>
+          </w:p>
+          <w:p>
+            <w:pPr>
+              <w:rPr>
+                <w:rFonts w:ascii="Courier New" w:hAnsi="Courier New" w:cs="Courier New"/>
+                <w:sz w:val="16"/>
+                <w:szCs w:val="16"/>
+                <w:lang w:val="en-US"/>
+              </w:rPr>
+            </w:pPr>
+            <w:r>
+              <w:rPr>
+                <w:rFonts w:ascii="Courier New" w:hAnsi="Courier New" w:cs="Courier New"/>
+                <w:sz w:val="16"/>
+                <w:szCs w:val="16"/>
+                <w:lang w:val="en-US"/>
+              </w:rPr>
+              <w:t xml:space="preserve">                            const AIDFieldName: String;</w:t>
+            </w:r>
+          </w:p>
+          <w:p>
+            <w:pPr>
+              <w:rPr>
+                <w:rFonts w:ascii="Courier New" w:hAnsi="Courier New" w:cs="Courier New"/>
+                <w:sz w:val="16"/>
+                <w:szCs w:val="16"/>
+                <w:lang w:val="en-US"/>
+              </w:rPr>
+            </w:pPr>
+            <w:r>
+              <w:rPr>
+                <w:rFonts w:ascii="Courier New" w:hAnsi="Courier New" w:cs="Courier New"/>
+                <w:sz w:val="16"/>
+                <w:szCs w:val="16"/>
+                <w:lang w:val="en-US"/>
+              </w:rPr>
+              <w:t xml:space="preserve">                            const AIDValue: Integer = 0): Boolean;</w:t>
+            </w:r>
+          </w:p>
+          <w:p>
+            <w:pPr>
+              <w:rPr>
+                <w:rFonts w:ascii="Courier New" w:hAnsi="Courier New" w:cs="Courier New"/>
+                <w:sz w:val="16"/>
+                <w:szCs w:val="16"/>
+                <w:lang w:val="en-US"/>
+              </w:rPr>
+            </w:pPr>
+            <w:r>
+              <w:rPr>
+                <w:rFonts w:ascii="Courier New" w:hAnsi="Courier New" w:cs="Courier New"/>
+                <w:sz w:val="16"/>
+                <w:szCs w:val="16"/>
+                <w:lang w:val="en-US"/>
+              </w:rPr>
+              <w:t>function IsValueInTableNotMatchInt32</w:t>
+            </w:r>
+            <w:proofErr w:type="gramStart"/>
+            <w:r>
+              <w:rPr>
+                <w:rFonts w:ascii="Courier New" w:hAnsi="Courier New" w:cs="Courier New"/>
+                <w:sz w:val="16"/>
+                <w:szCs w:val="16"/>
+                <w:lang w:val="en-US"/>
+              </w:rPr>
+              <w:t>ID(</w:t>
+            </w:r>
+            <w:proofErr w:type="gramEnd"/>
+            <w:r>
+              <w:rPr>
+                <w:rFonts w:ascii="Courier New" w:hAnsi="Courier New" w:cs="Courier New"/>
+                <w:sz w:val="16"/>
+                <w:szCs w:val="16"/>
+                <w:lang w:val="en-US"/>
+              </w:rPr>
+              <w:t>const ATableName, AFieldName: String;</w:t>
+            </w:r>
+          </w:p>
+          <w:p>
+            <w:pPr>
+              <w:rPr>
+                <w:rFonts w:ascii="Courier New" w:hAnsi="Courier New" w:cs="Courier New"/>
+                <w:sz w:val="16"/>
+                <w:szCs w:val="16"/>
+                <w:lang w:val="en-US"/>
+              </w:rPr>
+            </w:pPr>
+            <w:r>
+              <w:rPr>
+                <w:rFonts w:ascii="Courier New" w:hAnsi="Courier New" w:cs="Courier New"/>
+                <w:sz w:val="16"/>
+                <w:szCs w:val="16"/>
+                <w:lang w:val="en-US"/>
+              </w:rPr>
+              <w:t xml:space="preserve">                            const AValue: Int64;</w:t>
+            </w:r>
+          </w:p>
+          <w:p>
+            <w:pPr>
+              <w:rPr>
+                <w:rFonts w:ascii="Courier New" w:hAnsi="Courier New" w:cs="Courier New"/>
+                <w:sz w:val="16"/>
+                <w:szCs w:val="16"/>
+                <w:lang w:val="en-US"/>
+              </w:rPr>
+            </w:pPr>
+            <w:r>
+              <w:rPr>
+                <w:rFonts w:ascii="Courier New" w:hAnsi="Courier New" w:cs="Courier New"/>
+                <w:sz w:val="16"/>
+                <w:szCs w:val="16"/>
+                <w:lang w:val="en-US"/>
+              </w:rPr>
+              <w:t xml:space="preserve">                            const AIDFieldName: String;</w:t>
+            </w:r>
+          </w:p>
+          <w:p>
+            <w:pPr>
+              <w:rPr>
+                <w:rFonts w:ascii="Courier New" w:hAnsi="Courier New" w:cs="Courier New"/>
+                <w:sz w:val="16"/>
+                <w:szCs w:val="16"/>
+                <w:lang w:val="en-US"/>
+              </w:rPr>
+            </w:pPr>
+            <w:r>
+              <w:rPr>
+                <w:rFonts w:ascii="Courier New" w:hAnsi="Courier New" w:cs="Courier New"/>
+                <w:sz w:val="16"/>
+                <w:szCs w:val="16"/>
+                <w:lang w:val="en-US"/>
+              </w:rPr>
+              <w:t xml:space="preserve">                            const AIDValue: Integer = 0): Boolean;</w:t>
+            </w:r>
+          </w:p>
+          <w:p>
+            <w:pPr>
+              <w:rPr>
+                <w:rFonts w:ascii="Courier New" w:hAnsi="Courier New" w:cs="Courier New"/>
+                <w:sz w:val="16"/>
+                <w:szCs w:val="16"/>
+                <w:lang w:val="en-US"/>
+              </w:rPr>
+            </w:pPr>
+            <w:r>
+              <w:rPr>
+                <w:rFonts w:ascii="Courier New" w:hAnsi="Courier New" w:cs="Courier New"/>
+                <w:sz w:val="16"/>
+                <w:szCs w:val="16"/>
+                <w:lang w:val="en-US"/>
+              </w:rPr>
+              <w:t>function IsValueInTableNotMatchInt32</w:t>
+            </w:r>
+            <w:proofErr w:type="gramStart"/>
+            <w:r>
+              <w:rPr>
+                <w:rFonts w:ascii="Courier New" w:hAnsi="Courier New" w:cs="Courier New"/>
+                <w:sz w:val="16"/>
+                <w:szCs w:val="16"/>
+                <w:lang w:val="en-US"/>
+              </w:rPr>
+              <w:t>ID(</w:t>
+            </w:r>
+            <w:proofErr w:type="gramEnd"/>
+            <w:r>
+              <w:rPr>
+                <w:rFonts w:ascii="Courier New" w:hAnsi="Courier New" w:cs="Courier New"/>
+                <w:sz w:val="16"/>
+                <w:szCs w:val="16"/>
+                <w:lang w:val="en-US"/>
+              </w:rPr>
+              <w:t>const ATableName, AFieldName: String;</w:t>
+            </w:r>
+          </w:p>
+          <w:p>
+            <w:pPr>
+              <w:rPr>
+                <w:rFonts w:ascii="Courier New" w:hAnsi="Courier New" w:cs="Courier New"/>
+                <w:sz w:val="16"/>
+                <w:szCs w:val="16"/>
+                <w:lang w:val="en-US"/>
+              </w:rPr>
+            </w:pPr>
+            <w:r>
+              <w:rPr>
+                <w:rFonts w:ascii="Courier New" w:hAnsi="Courier New" w:cs="Courier New"/>
+                <w:sz w:val="16"/>
+                <w:szCs w:val="16"/>
+                <w:lang w:val="en-US"/>
+              </w:rPr>
+              <w:t xml:space="preserve">                            const AValue: TDateTime;</w:t>
+            </w:r>
+          </w:p>
+          <w:p>
+            <w:pPr>
+              <w:rPr>
+                <w:rFonts w:ascii="Courier New" w:hAnsi="Courier New" w:cs="Courier New"/>
+                <w:sz w:val="16"/>
+                <w:szCs w:val="16"/>
+                <w:lang w:val="en-US"/>
+              </w:rPr>
+            </w:pPr>
+            <w:r>
+              <w:rPr>
+                <w:rFonts w:ascii="Courier New" w:hAnsi="Courier New" w:cs="Courier New"/>
+                <w:sz w:val="16"/>
+                <w:szCs w:val="16"/>
+                <w:lang w:val="en-US"/>
+              </w:rPr>
+              <w:t xml:space="preserve">                            const AIDFieldName: String;</w:t>
+            </w:r>
+          </w:p>
+          <w:p>
+            <w:pPr>
+              <w:rPr>
+                <w:rFonts w:ascii="Courier New" w:hAnsi="Courier New" w:cs="Courier New"/>
+                <w:sz w:val="16"/>
+                <w:szCs w:val="16"/>
+                <w:lang w:val="en-US"/>
+              </w:rPr>
+            </w:pPr>
+            <w:r>
+              <w:rPr>
+                <w:rFonts w:ascii="Courier New" w:hAnsi="Courier New" w:cs="Courier New"/>
+                <w:sz w:val="16"/>
+                <w:szCs w:val="16"/>
+                <w:lang w:val="en-US"/>
+              </w:rPr>
+              <w:t xml:space="preserve">                            const AIDValue: Integer = 0): Boolean;</w:t>
+            </w:r>
+          </w:p>
+          <w:p>
+            <w:pPr>
+              <w:rPr>
+                <w:rFonts w:ascii="Courier New" w:hAnsi="Courier New" w:cs="Courier New"/>
+                <w:sz w:val="16"/>
+                <w:szCs w:val="16"/>
+                <w:lang w:val="en-US"/>
+              </w:rPr>
+            </w:pPr>
+            <w:r>
+              <w:rPr>
+                <w:rFonts w:ascii="Courier New" w:hAnsi="Courier New" w:cs="Courier New"/>
+                <w:sz w:val="16"/>
+                <w:szCs w:val="16"/>
+                <w:lang w:val="en-US"/>
+              </w:rPr>
+              <w:t>function IsValueInTableNotMatchInt32</w:t>
+            </w:r>
+            <w:proofErr w:type="gramStart"/>
+            <w:r>
+              <w:rPr>
+                <w:rFonts w:ascii="Courier New" w:hAnsi="Courier New" w:cs="Courier New"/>
+                <w:sz w:val="16"/>
+                <w:szCs w:val="16"/>
+                <w:lang w:val="en-US"/>
+              </w:rPr>
+              <w:t>ID(</w:t>
+            </w:r>
+            <w:proofErr w:type="gramEnd"/>
+            <w:r>
+              <w:rPr>
+                <w:rFonts w:ascii="Courier New" w:hAnsi="Courier New" w:cs="Courier New"/>
+                <w:sz w:val="16"/>
+                <w:szCs w:val="16"/>
+                <w:lang w:val="en-US"/>
+              </w:rPr>
+              <w:t>const ATableName, AFieldName: String;</w:t>
+            </w:r>
+          </w:p>
+          <w:p>
+            <w:pPr>
+              <w:rPr>
+                <w:rFonts w:ascii="Courier New" w:hAnsi="Courier New" w:cs="Courier New"/>
+                <w:sz w:val="16"/>
+                <w:szCs w:val="16"/>
+                <w:lang w:val="en-US"/>
+              </w:rPr>
+            </w:pPr>
+            <w:r>
+              <w:rPr>
+                <w:rFonts w:ascii="Courier New" w:hAnsi="Courier New" w:cs="Courier New"/>
+                <w:sz w:val="16"/>
+                <w:szCs w:val="16"/>
+                <w:lang w:val="en-US"/>
+              </w:rPr>
+              <w:t xml:space="preserve">                            const AValue: String;</w:t>
+            </w:r>
+          </w:p>
+          <w:p>
+            <w:pPr>
+              <w:rPr>
+                <w:rFonts w:ascii="Courier New" w:hAnsi="Courier New" w:cs="Courier New"/>
+                <w:sz w:val="16"/>
+                <w:szCs w:val="16"/>
+                <w:lang w:val="en-US"/>
+              </w:rPr>
+            </w:pPr>
+            <w:r>
+              <w:rPr>
+                <w:rFonts w:ascii="Courier New" w:hAnsi="Courier New" w:cs="Courier New"/>
+                <w:sz w:val="16"/>
+                <w:szCs w:val="16"/>
+                <w:lang w:val="en-US"/>
+              </w:rPr>
+              <w:t xml:space="preserve">                            const AIDFieldName: String;</w:t>
+            </w:r>
+          </w:p>
+          <w:p>
+            <w:pPr>
+              <w:rPr>
+                <w:rFonts w:ascii="Courier New" w:hAnsi="Courier New" w:cs="Courier New"/>
+                <w:sz w:val="16"/>
+                <w:szCs w:val="16"/>
+                <w:lang w:val="en-US"/>
+              </w:rPr>
+            </w:pPr>
+            <w:r>
+              <w:rPr>
+                <w:rFonts w:ascii="Courier New" w:hAnsi="Courier New" w:cs="Courier New"/>
+                <w:sz w:val="16"/>
+                <w:szCs w:val="16"/>
+                <w:lang w:val="en-US"/>
+              </w:rPr>
+              <w:t xml:space="preserve">                            const AIDValue: Integer = 0;</w:t>
+            </w:r>
+          </w:p>
+          <w:p>
+            <w:pPr>
+              <w:rPr>
+                <w:rFonts w:ascii="Courier New" w:hAnsi="Courier New" w:cs="Courier New"/>
+                <w:sz w:val="16"/>
+                <w:szCs w:val="16"/>
+                <w:lang w:val="en-US"/>
+              </w:rPr>
+            </w:pPr>
+            <w:r>
+              <w:rPr>
+                <w:rFonts w:ascii="Courier New" w:hAnsi="Courier New" w:cs="Courier New"/>
+                <w:sz w:val="16"/>
+                <w:szCs w:val="16"/>
+                <w:lang w:val="en-US"/>
+              </w:rPr>
+              <w:t xml:space="preserve">                            const ACaseSensitivity: Boolean = True): Boolean;</w:t>
+            </w:r>
+          </w:p>
+          <w:p>
+            <w:pPr>
+              <w:rPr>
+                <w:rFonts w:ascii="Courier New" w:hAnsi="Courier New" w:cs="Courier New"/>
+                <w:sz w:val="16"/>
+                <w:szCs w:val="16"/>
+                <w:lang w:val="en-US"/>
+              </w:rPr>
+            </w:pPr>
+          </w:p>
+          <w:p>
+            <w:pPr>
+              <w:rPr>
+                <w:rFonts w:ascii="Courier New" w:hAnsi="Courier New" w:cs="Courier New"/>
+                <w:sz w:val="16"/>
+                <w:szCs w:val="16"/>
+                <w:lang w:val="en-US"/>
+              </w:rPr>
+            </w:pPr>
+            <w:r>
+              <w:rPr>
+                <w:rFonts w:ascii="Courier New" w:hAnsi="Courier New" w:cs="Courier New"/>
+                <w:sz w:val="16"/>
+                <w:szCs w:val="16"/>
+                <w:lang w:val="en-US"/>
+              </w:rPr>
+              <w:t>function IsValueInTableNotMatchInt64</w:t>
+            </w:r>
+            <w:proofErr w:type="gramStart"/>
+            <w:r>
+              <w:rPr>
+                <w:rFonts w:ascii="Courier New" w:hAnsi="Courier New" w:cs="Courier New"/>
+                <w:sz w:val="16"/>
+                <w:szCs w:val="16"/>
+                <w:lang w:val="en-US"/>
+              </w:rPr>
+              <w:t>ID(</w:t>
+            </w:r>
+            <w:proofErr w:type="gramEnd"/>
+            <w:r>
+              <w:rPr>
+                <w:rFonts w:ascii="Courier New" w:hAnsi="Courier New" w:cs="Courier New"/>
+                <w:sz w:val="16"/>
+                <w:szCs w:val="16"/>
+                <w:lang w:val="en-US"/>
+              </w:rPr>
+              <w:t>const ATableName, AFieldName: String;</w:t>
+            </w:r>
+          </w:p>
+          <w:p>
+            <w:pPr>
+              <w:rPr>
+                <w:rFonts w:ascii="Courier New" w:hAnsi="Courier New" w:cs="Courier New"/>
+                <w:sz w:val="16"/>
+                <w:szCs w:val="16"/>
+                <w:lang w:val="en-US"/>
+              </w:rPr>
+            </w:pPr>
+            <w:r>
+              <w:rPr>
+                <w:rFonts w:ascii="Courier New" w:hAnsi="Courier New" w:cs="Courier New"/>
+                <w:sz w:val="16"/>
+                <w:szCs w:val="16"/>
+                <w:lang w:val="en-US"/>
+              </w:rPr>
+              <w:t xml:space="preserve">                            const AValue: Integer;</w:t>
+            </w:r>
+          </w:p>
+          <w:p>
+            <w:pPr>
+              <w:rPr>
+                <w:rFonts w:ascii="Courier New" w:hAnsi="Courier New" w:cs="Courier New"/>
+                <w:sz w:val="16"/>
+                <w:szCs w:val="16"/>
+                <w:lang w:val="en-US"/>
+              </w:rPr>
+            </w:pPr>
+            <w:r>
+              <w:rPr>
+                <w:rFonts w:ascii="Courier New" w:hAnsi="Courier New" w:cs="Courier New"/>
+                <w:sz w:val="16"/>
+                <w:szCs w:val="16"/>
+                <w:lang w:val="en-US"/>
+              </w:rPr>
+              <w:t xml:space="preserve">                            const AIDFieldName: String;</w:t>
+            </w:r>
+          </w:p>
+          <w:p>
+            <w:pPr>
+              <w:rPr>
+                <w:rFonts w:ascii="Courier New" w:hAnsi="Courier New" w:cs="Courier New"/>
+                <w:sz w:val="16"/>
+                <w:szCs w:val="16"/>
+                <w:lang w:val="en-US"/>
+              </w:rPr>
+            </w:pPr>
+            <w:r>
+              <w:rPr>
+                <w:rFonts w:ascii="Courier New" w:hAnsi="Courier New" w:cs="Courier New"/>
+                <w:sz w:val="16"/>
+                <w:szCs w:val="16"/>
+                <w:lang w:val="en-US"/>
+              </w:rPr>
+              <w:t xml:space="preserve">                            const AIDValue: Int64 = 0): Boolean;</w:t>
+            </w:r>
+          </w:p>
+          <w:p>
+            <w:pPr>
+              <w:rPr>
+                <w:rFonts w:ascii="Courier New" w:hAnsi="Courier New" w:cs="Courier New"/>
+                <w:sz w:val="16"/>
+                <w:szCs w:val="16"/>
+                <w:lang w:val="en-US"/>
+              </w:rPr>
+            </w:pPr>
+            <w:r>
+              <w:rPr>
+                <w:rFonts w:ascii="Courier New" w:hAnsi="Courier New" w:cs="Courier New"/>
+                <w:sz w:val="16"/>
+                <w:szCs w:val="16"/>
+                <w:lang w:val="en-US"/>
+              </w:rPr>
+              <w:t>function IsValueInTableNotMatchInt64</w:t>
+            </w:r>
+            <w:proofErr w:type="gramStart"/>
+            <w:r>
+              <w:rPr>
+                <w:rFonts w:ascii="Courier New" w:hAnsi="Courier New" w:cs="Courier New"/>
+                <w:sz w:val="16"/>
+                <w:szCs w:val="16"/>
+                <w:lang w:val="en-US"/>
+              </w:rPr>
+              <w:t>ID(</w:t>
+            </w:r>
+            <w:proofErr w:type="gramEnd"/>
+            <w:r>
+              <w:rPr>
+                <w:rFonts w:ascii="Courier New" w:hAnsi="Courier New" w:cs="Courier New"/>
+                <w:sz w:val="16"/>
+                <w:szCs w:val="16"/>
+                <w:lang w:val="en-US"/>
+              </w:rPr>
+              <w:t>const ATableName, AFieldName: String;</w:t>
+            </w:r>
+          </w:p>
+          <w:p>
+            <w:pPr>
+              <w:rPr>
+                <w:rFonts w:ascii="Courier New" w:hAnsi="Courier New" w:cs="Courier New"/>
+                <w:sz w:val="16"/>
+                <w:szCs w:val="16"/>
+                <w:lang w:val="en-US"/>
+              </w:rPr>
+            </w:pPr>
+            <w:r>
+              <w:rPr>
+                <w:rFonts w:ascii="Courier New" w:hAnsi="Courier New" w:cs="Courier New"/>
+                <w:sz w:val="16"/>
+                <w:szCs w:val="16"/>
+                <w:lang w:val="en-US"/>
+              </w:rPr>
+              <w:t xml:space="preserve">                            const AValue: Int64;</w:t>
+            </w:r>
+          </w:p>
+          <w:p>
+            <w:pPr>
+              <w:rPr>
+                <w:rFonts w:ascii="Courier New" w:hAnsi="Courier New" w:cs="Courier New"/>
+                <w:sz w:val="16"/>
+                <w:szCs w:val="16"/>
+                <w:lang w:val="en-US"/>
+              </w:rPr>
+            </w:pPr>
+            <w:r>
+              <w:rPr>
+                <w:rFonts w:ascii="Courier New" w:hAnsi="Courier New" w:cs="Courier New"/>
+                <w:sz w:val="16"/>
+                <w:szCs w:val="16"/>
+                <w:lang w:val="en-US"/>
+              </w:rPr>
+              <w:t xml:space="preserve">                            const AIDFieldName: String;</w:t>
+            </w:r>
+          </w:p>
+          <w:p>
+            <w:pPr>
+              <w:rPr>
+                <w:rFonts w:ascii="Courier New" w:hAnsi="Courier New" w:cs="Courier New"/>
+                <w:sz w:val="16"/>
+                <w:szCs w:val="16"/>
+                <w:lang w:val="en-US"/>
+              </w:rPr>
+            </w:pPr>
+            <w:r>
+              <w:rPr>
+                <w:rFonts w:ascii="Courier New" w:hAnsi="Courier New" w:cs="Courier New"/>
+                <w:sz w:val="16"/>
+                <w:szCs w:val="16"/>
+                <w:lang w:val="en-US"/>
+              </w:rPr>
+              <w:t xml:space="preserve">                            const AIDValue: Int64 = 0): Boolean;</w:t>
+            </w:r>
+          </w:p>
+          <w:p>
+            <w:pPr>
+              <w:rPr>
+                <w:rFonts w:ascii="Courier New" w:hAnsi="Courier New" w:cs="Courier New"/>
+                <w:sz w:val="16"/>
+                <w:szCs w:val="16"/>
+                <w:lang w:val="en-US"/>
+              </w:rPr>
+            </w:pPr>
+            <w:r>
+              <w:rPr>
+                <w:rFonts w:ascii="Courier New" w:hAnsi="Courier New" w:cs="Courier New"/>
+                <w:sz w:val="16"/>
+                <w:szCs w:val="16"/>
+                <w:lang w:val="en-US"/>
+              </w:rPr>
+              <w:t>function IsValueInTableNotMatchInt64</w:t>
+            </w:r>
+            <w:proofErr w:type="gramStart"/>
+            <w:r>
+              <w:rPr>
+                <w:rFonts w:ascii="Courier New" w:hAnsi="Courier New" w:cs="Courier New"/>
+                <w:sz w:val="16"/>
+                <w:szCs w:val="16"/>
+                <w:lang w:val="en-US"/>
+              </w:rPr>
+              <w:t>ID(</w:t>
+            </w:r>
+            <w:proofErr w:type="gramEnd"/>
+            <w:r>
+              <w:rPr>
+                <w:rFonts w:ascii="Courier New" w:hAnsi="Courier New" w:cs="Courier New"/>
+                <w:sz w:val="16"/>
+                <w:szCs w:val="16"/>
+                <w:lang w:val="en-US"/>
+              </w:rPr>
+              <w:t>const ATableName, AFieldName: String;</w:t>
+            </w:r>
+          </w:p>
+          <w:p>
+            <w:pPr>
+              <w:rPr>
+                <w:rFonts w:ascii="Courier New" w:hAnsi="Courier New" w:cs="Courier New"/>
+                <w:sz w:val="16"/>
+                <w:szCs w:val="16"/>
+                <w:lang w:val="en-US"/>
+              </w:rPr>
+            </w:pPr>
+            <w:r>
+              <w:rPr>
+                <w:rFonts w:ascii="Courier New" w:hAnsi="Courier New" w:cs="Courier New"/>
+                <w:sz w:val="16"/>
+                <w:szCs w:val="16"/>
+                <w:lang w:val="en-US"/>
+              </w:rPr>
+              <w:t xml:space="preserve">                            const AValue: TDateTime;</w:t>
+            </w:r>
+          </w:p>
+          <w:p>
+            <w:pPr>
+              <w:rPr>
+                <w:rFonts w:ascii="Courier New" w:hAnsi="Courier New" w:cs="Courier New"/>
+                <w:sz w:val="16"/>
+                <w:szCs w:val="16"/>
+                <w:lang w:val="en-US"/>
+              </w:rPr>
+            </w:pPr>
+            <w:r>
+              <w:rPr>
+                <w:rFonts w:ascii="Courier New" w:hAnsi="Courier New" w:cs="Courier New"/>
+                <w:sz w:val="16"/>
+                <w:szCs w:val="16"/>
+                <w:lang w:val="en-US"/>
+              </w:rPr>
+              <w:t xml:space="preserve">                            const AIDFieldName: String;</w:t>
+            </w:r>
+          </w:p>
+          <w:p>
+            <w:pPr>
+              <w:rPr>
+                <w:rFonts w:ascii="Courier New" w:hAnsi="Courier New" w:cs="Courier New"/>
+                <w:sz w:val="16"/>
+                <w:szCs w:val="16"/>
+                <w:lang w:val="en-US"/>
+              </w:rPr>
+            </w:pPr>
+            <w:r>
+              <w:rPr>
+                <w:rFonts w:ascii="Courier New" w:hAnsi="Courier New" w:cs="Courier New"/>
+                <w:sz w:val="16"/>
+                <w:szCs w:val="16"/>
+                <w:lang w:val="en-US"/>
+              </w:rPr>
+              <w:t xml:space="preserve">                            const AIDValue: Int64 = 0): Boolean;</w:t>
+            </w:r>
+          </w:p>
+          <w:p>
+            <w:pPr>
+              <w:rPr>
+                <w:rFonts w:ascii="Courier New" w:hAnsi="Courier New" w:cs="Courier New"/>
+                <w:sz w:val="16"/>
+                <w:szCs w:val="16"/>
+                <w:lang w:val="en-US"/>
+              </w:rPr>
+            </w:pPr>
+            <w:r>
+              <w:rPr>
+                <w:rFonts w:ascii="Courier New" w:hAnsi="Courier New" w:cs="Courier New"/>
+                <w:sz w:val="16"/>
+                <w:szCs w:val="16"/>
+                <w:lang w:val="en-US"/>
+              </w:rPr>
+              <w:t>function IsValueInTableNotMatchInt64</w:t>
+            </w:r>
+            <w:proofErr w:type="gramStart"/>
+            <w:r>
+              <w:rPr>
+                <w:rFonts w:ascii="Courier New" w:hAnsi="Courier New" w:cs="Courier New"/>
+                <w:sz w:val="16"/>
+                <w:szCs w:val="16"/>
+                <w:lang w:val="en-US"/>
+              </w:rPr>
+              <w:t>ID(</w:t>
+            </w:r>
+            <w:proofErr w:type="gramEnd"/>
+            <w:r>
+              <w:rPr>
+                <w:rFonts w:ascii="Courier New" w:hAnsi="Courier New" w:cs="Courier New"/>
+                <w:sz w:val="16"/>
+                <w:szCs w:val="16"/>
+                <w:lang w:val="en-US"/>
+              </w:rPr>
+              <w:t>const ATableName, AFieldName: String;</w:t>
+            </w:r>
+          </w:p>
+          <w:p>
+            <w:pPr>
+              <w:rPr>
+                <w:rFonts w:ascii="Courier New" w:hAnsi="Courier New" w:cs="Courier New"/>
+                <w:sz w:val="16"/>
+                <w:szCs w:val="16"/>
+                <w:lang w:val="en-US"/>
+              </w:rPr>
+            </w:pPr>
+            <w:r>
+              <w:rPr>
+                <w:rFonts w:ascii="Courier New" w:hAnsi="Courier New" w:cs="Courier New"/>
+                <w:sz w:val="16"/>
+                <w:szCs w:val="16"/>
+                <w:lang w:val="en-US"/>
+              </w:rPr>
+              <w:t xml:space="preserve">                            const AValue: String;</w:t>
+            </w:r>
+          </w:p>
+          <w:p>
+            <w:pPr>
+              <w:rPr>
+                <w:rFonts w:ascii="Courier New" w:hAnsi="Courier New" w:cs="Courier New"/>
+                <w:sz w:val="16"/>
+                <w:szCs w:val="16"/>
+                <w:lang w:val="en-US"/>
+              </w:rPr>
+            </w:pPr>
+            <w:r>
+              <w:rPr>
+                <w:rFonts w:ascii="Courier New" w:hAnsi="Courier New" w:cs="Courier New"/>
+                <w:sz w:val="16"/>
+                <w:szCs w:val="16"/>
+                <w:lang w:val="en-US"/>
+              </w:rPr>
+              <w:t xml:space="preserve">                            const AIDFieldName: String;</w:t>
+            </w:r>
+          </w:p>
+          <w:p>
+            <w:pPr>
+              <w:rPr>
+                <w:rFonts w:ascii="Courier New" w:hAnsi="Courier New" w:cs="Courier New"/>
+                <w:sz w:val="16"/>
+                <w:szCs w:val="16"/>
+                <w:lang w:val="en-US"/>
+              </w:rPr>
+            </w:pPr>
+            <w:r>
+              <w:rPr>
+                <w:rFonts w:ascii="Courier New" w:hAnsi="Courier New" w:cs="Courier New"/>
+                <w:sz w:val="16"/>
+                <w:szCs w:val="16"/>
+                <w:lang w:val="en-US"/>
+              </w:rPr>
+              <w:t xml:space="preserve">                            const AIDValue: Int64 = 0;</w:t>
+            </w:r>
+          </w:p>
+          <w:p>
+            <w:pPr>
+              <w:rPr>
+                <w:rFonts w:ascii="Courier New" w:hAnsi="Courier New" w:cs="Courier New"/>
+                <w:sz w:val="16"/>
+                <w:szCs w:val="16"/>
+                <w:lang w:val="en-US"/>
+              </w:rPr>
+            </w:pPr>
+            <w:r>
+              <w:rPr>
+                <w:rFonts w:ascii="Courier New" w:hAnsi="Courier New" w:cs="Courier New"/>
+                <w:sz w:val="16"/>
+                <w:szCs w:val="16"/>
+                <w:lang w:val="en-US"/>
+              </w:rPr>
+              <w:lastRenderedPageBreak/>
+              <w:t xml:space="preserve">                            const ACaseSensitivity: Boolean = True): </w:t>
+            </w:r>
+            <w:proofErr w:type="gramStart"/>
+            <w:r>
+              <w:rPr>
+                <w:rFonts w:ascii="Courier New" w:hAnsi="Courier New" w:cs="Courier New"/>
+                <w:sz w:val="16"/>
+                <w:szCs w:val="16"/>
+                <w:lang w:val="en-US"/>
+              </w:rPr>
+              <w:t xml:space="preserve">Boolean;   </w:t>
+            </w:r>
+            <w:proofErr w:type="gramEnd"/>
+            <w:r>
+              <w:rPr>
+                <w:rFonts w:ascii="Courier New" w:hAnsi="Courier New" w:cs="Courier New"/>
+                <w:sz w:val="16"/>
+                <w:szCs w:val="16"/>
+                <w:lang w:val="en-US"/>
+              </w:rPr>
+              <w:t xml:space="preserve">  </w:t>
+            </w:r>
+          </w:p>
+        </w:tc>
+        <w:tc>
+          <w:tcPr>
+            <w:tcW w:w="6768" w:type="dxa"/>
+          </w:tcPr>
+          <w:p>
+            <w:pPr>
+              <w:rPr>
+                <w:rFonts w:cstheme="minorHAnsi"/>
+                <w:sz w:val="16"/>
+                <w:szCs w:val="16"/>
+              </w:rPr>
+            </w:pPr>
+            <w:r>
+              <w:rPr>
+                <w:rFonts w:cstheme="minorHAnsi"/>
+                <w:sz w:val="16"/>
+                <w:szCs w:val="16"/>
+              </w:rPr>
+              <w:lastRenderedPageBreak/>
               <w:t xml:space="preserve">Проверяет наличие в поле </w:t>
             </w:r>
+            <w:proofErr w:type="gramStart"/>
             <w:r>
               <w:rPr>
                 <w:rFonts w:ascii="Courier New" w:hAnsi="Courier New" w:cs="Courier New"/>
@@ -3752,7 +5080,16 @@
                 <w:sz w:val="16"/>
                 <w:szCs w:val="16"/>
               </w:rPr>
-              <w:t xml:space="preserve">  таблицы </w:t>
+              <w:t xml:space="preserve">  таблицы</w:t>
+            </w:r>
+            <w:proofErr w:type="gramEnd"/>
+            <w:r>
+              <w:rPr>
+                <w:rFonts w:cstheme="minorHAnsi"/>
+                <w:sz w:val="16"/>
+                <w:szCs w:val="16"/>
+              </w:rPr>
+              <w:t xml:space="preserve"> </w:t>
             </w:r>
             <w:r>
               <w:rPr>

</xml_diff>